<commit_message>
final changes before PA
</commit_message>
<xml_diff>
--- a/doc/unreliable-short.docx
+++ b/doc/unreliable-short.docx
@@ -18,6 +18,9 @@
     <w:p>
       <w:pPr>
         <w:pStyle w:val="Subtitle"/>
+        <w:rPr>
+          <w:b w:val="0"/>
+        </w:rPr>
       </w:pPr>
       <w:r>
         <w:t>A Critique of Partial Observability Models</w:t>
@@ -25,6 +28,7 @@
       <w:r>
         <w:rPr>
           <w:rStyle w:val="FootnoteReference"/>
+          <w:b w:val="0"/>
           <w:vertAlign w:val="baseline"/>
         </w:rPr>
         <w:footnoteReference w:customMarkFollows="1" w:id="1"/>
@@ -143,7 +147,6 @@
       <w:pPr>
         <w:pStyle w:val="AbstractText"/>
         <w:spacing w:line="240" w:lineRule="auto"/>
-        <w:ind w:firstLine="0"/>
         <w:rPr>
           <w:szCs w:val="22"/>
         </w:rPr>
@@ -263,10 +266,37 @@
           <w:rFonts w:cs="Times New Roman"/>
           <w:szCs w:val="22"/>
         </w:rPr>
-        <w:t xml:space="preserve"> (incl. footnotes)</w:t>
+        <w:t xml:space="preserve"> (incl. footnotes</w:t>
       </w:r>
       <w:bookmarkStart w:id="4" w:name="h.6v3da3v3afpd" w:colFirst="0" w:colLast="0"/>
       <w:bookmarkEnd w:id="4"/>
+      <w:r>
+        <w:rPr>
+          <w:rFonts w:cs="Times New Roman"/>
+          <w:szCs w:val="22"/>
+        </w:rPr>
+        <w:t>)</w:t>
+      </w:r>
+    </w:p>
+    <w:p>
+      <w:pPr>
+        <w:widowControl w:val="0"/>
+        <w:spacing w:line="480" w:lineRule="auto"/>
+        <w:ind w:firstLine="720"/>
+        <w:contextualSpacing/>
+        <w:rPr>
+          <w:rFonts w:eastAsia="Arial Unicode MS" w:cs="Times New Roman"/>
+          <w:szCs w:val="22"/>
+          <w:lang w:eastAsia="zh-CN" w:bidi="hi-IN"/>
+        </w:rPr>
+      </w:pPr>
+      <w:r>
+        <w:rPr>
+          <w:rFonts w:cs="Times New Roman"/>
+          <w:szCs w:val="22"/>
+        </w:rPr>
+        <w:br w:type="page"/>
+      </w:r>
     </w:p>
     <w:p>
       <w:pPr>
@@ -281,28 +311,6 @@
     </w:p>
     <w:p>
       <w:pPr>
-        <w:pStyle w:val="TextBody"/>
-        <w:spacing w:after="0"/>
-        <w:jc w:val="center"/>
-        <w:rPr>
-          <w:rFonts w:cs="Times New Roman"/>
-          <w:szCs w:val="22"/>
-        </w:rPr>
-      </w:pPr>
-    </w:p>
-    <w:p>
-      <w:pPr>
-        <w:pStyle w:val="TextBody"/>
-        <w:spacing w:after="0"/>
-        <w:jc w:val="center"/>
-        <w:rPr>
-          <w:rFonts w:cs="Times New Roman"/>
-          <w:szCs w:val="22"/>
-        </w:rPr>
-      </w:pPr>
-    </w:p>
-    <w:p>
-      <w:pPr>
         <w:spacing w:line="240" w:lineRule="auto"/>
         <w:ind w:left="3420" w:hanging="3420"/>
         <w:jc w:val="right"/>
@@ -318,7 +326,6 @@
           <w:sz w:val="20"/>
           <w:szCs w:val="20"/>
         </w:rPr>
-        <w:lastRenderedPageBreak/>
         <w:t>“The data may not contain the answe</w:t>
       </w:r>
       <w:r>
@@ -404,7 +411,7 @@
     </w:p>
     <w:p>
       <w:pPr>
-        <w:spacing w:line="276" w:lineRule="auto"/>
+        <w:spacing w:line="240" w:lineRule="auto"/>
         <w:ind w:left="2880" w:hanging="3420"/>
         <w:jc w:val="right"/>
         <w:rPr>
@@ -1232,15 +1239,7 @@
         </m:sSub>
       </m:oMath>
       <w:r>
-        <w:t xml:space="preserve"> equals one. For simplicity, we consider the s</w:t>
-      </w:r>
-      <w:proofErr w:type="spellStart"/>
-      <w:r>
-        <w:t>ituation</w:t>
-      </w:r>
-      <w:proofErr w:type="spellEnd"/>
-      <w:r>
-        <w:t xml:space="preserve"> in which </w:t>
+        <w:t xml:space="preserve"> equals one. For simplicity, we consider the situation in which </w:t>
       </w:r>
       <m:oMath>
         <m:sSub>
@@ -1518,15 +1517,7 @@
         </m:r>
       </m:oMath>
       <w:r>
-        <w:t>. However, all of our findings and suggestions generalize to the o</w:t>
-      </w:r>
-      <w:proofErr w:type="spellStart"/>
-      <w:r>
-        <w:t>ther</w:t>
-      </w:r>
-      <w:proofErr w:type="spellEnd"/>
-      <w:r>
-        <w:t xml:space="preserve"> situation as well.</w:t>
+        <w:t>. However, all of our findings and suggestions generalize to the other situation as well.</w:t>
       </w:r>
       <w:r>
         <w:rPr>
@@ -1731,13 +1722,7 @@
           <w:rPr>
             <w:rFonts w:ascii="Cambria Math" w:hAnsi="Cambria Math"/>
           </w:rPr>
-          <m:t>)=l</m:t>
-        </m:r>
-        <m:r>
-          <w:rPr>
-            <w:rFonts w:ascii="Cambria Math" w:hAnsi="Cambria Math"/>
-          </w:rPr>
-          <m:t>ogi</m:t>
+          <m:t>)=logi</m:t>
         </m:r>
         <m:sSup>
           <m:sSupPr>
@@ -2186,6 +2171,9 @@
       <w:bookmarkEnd w:id="5"/>
       <w:r>
         <w:t>Simulation</w:t>
+      </w:r>
+      <w:r>
+        <w:t>s</w:t>
       </w:r>
     </w:p>
     <w:p>
@@ -3832,15 +3820,7 @@
         </m:sSub>
       </m:oMath>
       <w:r>
-        <w:t xml:space="preserve"> by taking 100,000 draws from a Bernoulli distrib</w:t>
-      </w:r>
-      <w:proofErr w:type="spellStart"/>
-      <w:r>
-        <w:t>ution</w:t>
-      </w:r>
-      <w:proofErr w:type="spellEnd"/>
-      <w:r>
-        <w:t xml:space="preserve"> with the success probability set to </w:t>
+        <w:t xml:space="preserve"> by taking 100,000 draws from a Bernoulli distribution with the success probability set to </w:t>
       </w:r>
       <w:proofErr w:type="gramStart"/>
       <m:oMath>
@@ -3944,13 +3924,7 @@
               <w:rPr>
                 <w:rFonts w:ascii="Cambria Math" w:hAnsi="Cambria Math"/>
               </w:rPr>
-              <m:t>nui</m:t>
-            </m:r>
-            <m:r>
-              <w:rPr>
-                <w:rFonts w:ascii="Cambria Math" w:hAnsi="Cambria Math"/>
-              </w:rPr>
-              <m:t>sance</m:t>
+              <m:t>nuisance</m:t>
             </m:r>
           </m:sub>
         </m:sSub>
@@ -3999,15 +3973,7 @@
         </m:sSub>
       </m:oMath>
       <w:r>
-        <w:t xml:space="preserve"> by taking 100,000 draws from a Bernoulli distribution with the success probab</w:t>
-      </w:r>
-      <w:proofErr w:type="spellStart"/>
-      <w:r>
-        <w:t>ility</w:t>
-      </w:r>
-      <w:proofErr w:type="spellEnd"/>
-      <w:r>
-        <w:t xml:space="preserve"> set to </w:t>
+        <w:t xml:space="preserve"> by taking 100,000 draws from a Bernoulli distribution with the success probability set to </w:t>
       </w:r>
       <w:proofErr w:type="gramStart"/>
       <m:oMath>
@@ -6066,6 +6032,8 @@
           <w:rFonts w:cs="Times New Roman"/>
         </w:rPr>
       </w:pPr>
+      <w:bookmarkStart w:id="6" w:name="_GoBack"/>
+      <w:bookmarkEnd w:id="6"/>
       <w:r>
         <w:rPr>
           <w:rFonts w:cs="Times New Roman"/>
@@ -6338,8 +6306,8 @@
       <w:r>
         <w:t>.</w:t>
       </w:r>
-      <w:bookmarkStart w:id="6" w:name="h.skhcaemba80u" w:colFirst="0" w:colLast="0"/>
-      <w:bookmarkEnd w:id="6"/>
+      <w:bookmarkStart w:id="7" w:name="h.skhcaemba80u" w:colFirst="0" w:colLast="0"/>
+      <w:bookmarkEnd w:id="7"/>
     </w:p>
     <w:p>
       <w:pPr>
@@ -7305,7 +7273,6 @@
           <w:pgSz w:w="12240" w:h="15840"/>
           <w:pgMar w:top="1440" w:right="1440" w:bottom="1440" w:left="1440" w:header="720" w:footer="720" w:gutter="0"/>
           <w:cols w:space="720"/>
-          <w:printerSettings r:id="rId10"/>
         </w:sectPr>
       </w:pPr>
       <w:r>
@@ -7326,9 +7293,7 @@
       <w:r>
         <w:t>72:484-498.</w:t>
       </w:r>
-      <w:bookmarkStart w:id="7" w:name="h.7vxsubpjp5w5" w:colFirst="0" w:colLast="0"/>
-      <w:bookmarkStart w:id="8" w:name="_GoBack"/>
-      <w:bookmarkEnd w:id="7"/>
+      <w:bookmarkStart w:id="8" w:name="h.7vxsubpjp5w5" w:colFirst="0" w:colLast="0"/>
       <w:bookmarkEnd w:id="8"/>
     </w:p>
     <w:p>
@@ -7401,7 +7366,7 @@
                     <pic:cNvPicPr/>
                   </pic:nvPicPr>
                   <pic:blipFill>
-                    <a:blip r:embed="rId11">
+                    <a:blip r:embed="rId10">
                       <a:extLst>
                         <a:ext uri="{28A0092B-C50C-407E-A947-70E740481C1C}">
                           <a14:useLocalDpi xmlns:a14="http://schemas.microsoft.com/office/drawing/2010/main" val="0"/>
@@ -7450,14 +7415,27 @@
       <w:r>
         <w:t xml:space="preserve">Figure </w:t>
       </w:r>
-      <w:fldSimple w:instr=" SEQ Figure \* ARABIC ">
-        <w:r>
-          <w:rPr>
-            <w:noProof/>
-          </w:rPr>
-          <w:t>1</w:t>
-        </w:r>
-      </w:fldSimple>
+      <w:r>
+        <w:fldChar w:fldCharType="begin"/>
+      </w:r>
+      <w:r>
+        <w:instrText xml:space="preserve"> SEQ Figure \* ARABIC </w:instrText>
+      </w:r>
+      <w:r>
+        <w:fldChar w:fldCharType="separate"/>
+      </w:r>
+      <w:r>
+        <w:rPr>
+          <w:noProof/>
+        </w:rPr>
+        <w:t>1</w:t>
+      </w:r>
+      <w:r>
+        <w:rPr>
+          <w:noProof/>
+        </w:rPr>
+        <w:fldChar w:fldCharType="end"/>
+      </w:r>
       <w:bookmarkEnd w:id="9"/>
       <w:r>
         <w:t xml:space="preserve">: </w:t>
@@ -7556,7 +7534,7 @@
                     <pic:cNvPicPr/>
                   </pic:nvPicPr>
                   <pic:blipFill>
-                    <a:blip r:embed="rId12">
+                    <a:blip r:embed="rId11">
                       <a:extLst>
                         <a:ext uri="{28A0092B-C50C-407E-A947-70E740481C1C}">
                           <a14:useLocalDpi xmlns:a14="http://schemas.microsoft.com/office/drawing/2010/main" val="0"/>
@@ -7597,14 +7575,27 @@
       <w:r>
         <w:t xml:space="preserve">Figure </w:t>
       </w:r>
-      <w:fldSimple w:instr=" SEQ Figure \* ARABIC ">
-        <w:r>
-          <w:rPr>
-            <w:noProof/>
-          </w:rPr>
-          <w:t>2</w:t>
-        </w:r>
-      </w:fldSimple>
+      <w:r>
+        <w:fldChar w:fldCharType="begin"/>
+      </w:r>
+      <w:r>
+        <w:instrText xml:space="preserve"> SEQ Figure \* ARABIC </w:instrText>
+      </w:r>
+      <w:r>
+        <w:fldChar w:fldCharType="separate"/>
+      </w:r>
+      <w:r>
+        <w:rPr>
+          <w:noProof/>
+        </w:rPr>
+        <w:t>2</w:t>
+      </w:r>
+      <w:r>
+        <w:rPr>
+          <w:noProof/>
+        </w:rPr>
+        <w:fldChar w:fldCharType="end"/>
+      </w:r>
       <w:bookmarkEnd w:id="10"/>
       <w:r>
         <w:t xml:space="preserve">: </w:t>
@@ -7669,7 +7660,7 @@
                     <pic:cNvPicPr/>
                   </pic:nvPicPr>
                   <pic:blipFill rotWithShape="1">
-                    <a:blip r:embed="rId13">
+                    <a:blip r:embed="rId12">
                       <a:extLst>
                         <a:ext uri="{28A0092B-C50C-407E-A947-70E740481C1C}">
                           <a14:useLocalDpi xmlns:a14="http://schemas.microsoft.com/office/drawing/2010/main" val="0"/>
@@ -7711,14 +7702,27 @@
       <w:r>
         <w:t xml:space="preserve">Figure </w:t>
       </w:r>
-      <w:fldSimple w:instr=" SEQ Figure \* ARABIC ">
-        <w:r>
-          <w:rPr>
-            <w:noProof/>
-          </w:rPr>
-          <w:t>3</w:t>
-        </w:r>
-      </w:fldSimple>
+      <w:r>
+        <w:fldChar w:fldCharType="begin"/>
+      </w:r>
+      <w:r>
+        <w:instrText xml:space="preserve"> SEQ Figure \* ARABIC </w:instrText>
+      </w:r>
+      <w:r>
+        <w:fldChar w:fldCharType="separate"/>
+      </w:r>
+      <w:r>
+        <w:rPr>
+          <w:noProof/>
+        </w:rPr>
+        <w:t>3</w:t>
+      </w:r>
+      <w:r>
+        <w:rPr>
+          <w:noProof/>
+        </w:rPr>
+        <w:fldChar w:fldCharType="end"/>
+      </w:r>
       <w:bookmarkEnd w:id="11"/>
       <w:r>
         <w:rPr>
@@ -7812,7 +7816,7 @@
                     <pic:cNvPicPr/>
                   </pic:nvPicPr>
                   <pic:blipFill>
-                    <a:blip r:embed="rId14">
+                    <a:blip r:embed="rId13">
                       <a:extLst>
                         <a:ext uri="{28A0092B-C50C-407E-A947-70E740481C1C}">
                           <a14:useLocalDpi xmlns:a14="http://schemas.microsoft.com/office/drawing/2010/main" val="0"/>
@@ -7847,14 +7851,27 @@
       <w:r>
         <w:t xml:space="preserve">Figure </w:t>
       </w:r>
-      <w:fldSimple w:instr=" SEQ Figure \* ARABIC ">
-        <w:r>
-          <w:rPr>
-            <w:noProof/>
-          </w:rPr>
-          <w:t>4</w:t>
-        </w:r>
-      </w:fldSimple>
+      <w:r>
+        <w:fldChar w:fldCharType="begin"/>
+      </w:r>
+      <w:r>
+        <w:instrText xml:space="preserve"> SEQ Figure \* ARABIC </w:instrText>
+      </w:r>
+      <w:r>
+        <w:fldChar w:fldCharType="separate"/>
+      </w:r>
+      <w:r>
+        <w:rPr>
+          <w:noProof/>
+        </w:rPr>
+        <w:t>4</w:t>
+      </w:r>
+      <w:r>
+        <w:rPr>
+          <w:noProof/>
+        </w:rPr>
+        <w:fldChar w:fldCharType="end"/>
+      </w:r>
       <w:bookmarkEnd w:id="12"/>
       <w:r>
         <w:t xml:space="preserve">: </w:t>
@@ -12032,10 +12049,11 @@
   <w:style w:type="paragraph" w:default="1" w:styleId="Normal">
     <w:name w:val="Normal"/>
     <w:qFormat/>
-    <w:rsid w:val="00B566E2"/>
+    <w:rsid w:val="000106CB"/>
     <w:pPr>
       <w:widowControl/>
       <w:spacing w:before="60" w:after="60" w:line="360" w:lineRule="auto"/>
+      <w:ind w:firstLine="432"/>
       <w:contextualSpacing w:val="0"/>
     </w:pPr>
     <w:rPr>
@@ -12050,7 +12068,7 @@
     <w:next w:val="TextBody"/>
     <w:autoRedefine/>
     <w:qFormat/>
-    <w:rsid w:val="0074625B"/>
+    <w:rsid w:val="000106CB"/>
     <w:pPr>
       <w:keepNext/>
       <w:ind w:firstLine="0"/>
@@ -12158,8 +12176,9 @@
   <w:style w:type="character" w:default="1" w:styleId="DefaultParagraphFont">
     <w:name w:val="Default Paragraph Font"/>
     <w:uiPriority w:val="1"/>
+    <w:semiHidden/>
     <w:unhideWhenUsed/>
-    <w:rsid w:val="00B566E2"/>
+    <w:rsid w:val="002302FE"/>
   </w:style>
   <w:style w:type="table" w:default="1" w:styleId="TableNormal">
     <w:name w:val="Normal Table"/>
@@ -12181,7 +12200,7 @@
     <w:uiPriority w:val="99"/>
     <w:semiHidden/>
     <w:unhideWhenUsed/>
-    <w:rsid w:val="00B566E2"/>
+    <w:rsid w:val="002302FE"/>
   </w:style>
   <w:style w:type="paragraph" w:customStyle="1" w:styleId="Normal1">
     <w:name w:val="Normal1"/>
@@ -12318,7 +12337,7 @@
   <w:style w:type="character" w:customStyle="1" w:styleId="FootnoteTextChar">
     <w:name w:val="Footnote Text Char"/>
     <w:link w:val="FootnoteText"/>
-    <w:rsid w:val="00E11B1D"/>
+    <w:rsid w:val="000106CB"/>
     <w:rPr>
       <w:rFonts w:asciiTheme="minorHAnsi" w:eastAsiaTheme="minorEastAsia" w:hAnsiTheme="minorHAnsi" w:cstheme="minorBidi"/>
       <w:sz w:val="18"/>
@@ -12329,10 +12348,10 @@
     <w:basedOn w:val="Normal"/>
     <w:link w:val="FootnoteTextChar"/>
     <w:qFormat/>
-    <w:rsid w:val="00E11B1D"/>
+    <w:rsid w:val="000106CB"/>
     <w:pPr>
       <w:suppressLineNumbers/>
-      <w:spacing w:after="144" w:line="240" w:lineRule="auto"/>
+      <w:spacing w:before="0" w:after="0" w:line="240" w:lineRule="auto"/>
       <w:ind w:firstLine="0"/>
     </w:pPr>
     <w:rPr>
@@ -12521,11 +12540,11 @@
     <w:autoRedefine/>
     <w:uiPriority w:val="35"/>
     <w:qFormat/>
-    <w:rsid w:val="00E11B1D"/>
+    <w:rsid w:val="00FA41D8"/>
     <w:pPr>
       <w:keepLines/>
       <w:suppressLineNumbers/>
-      <w:spacing w:line="240" w:lineRule="auto"/>
+      <w:spacing w:before="0" w:after="0" w:line="240" w:lineRule="auto"/>
       <w:ind w:firstLine="0"/>
     </w:pPr>
     <w:rPr>
@@ -12852,7 +12871,7 @@
     <w:basedOn w:val="Normal"/>
     <w:autoRedefine/>
     <w:qFormat/>
-    <w:rsid w:val="00C77133"/>
+    <w:rsid w:val="00FA41D8"/>
     <w:pPr>
       <w:spacing w:after="120" w:line="240" w:lineRule="auto"/>
       <w:ind w:left="720" w:hanging="720"/>
@@ -13498,10 +13517,11 @@
   <w:style w:type="paragraph" w:default="1" w:styleId="Normal">
     <w:name w:val="Normal"/>
     <w:qFormat/>
-    <w:rsid w:val="00B566E2"/>
+    <w:rsid w:val="000106CB"/>
     <w:pPr>
       <w:widowControl/>
       <w:spacing w:before="60" w:after="60" w:line="360" w:lineRule="auto"/>
+      <w:ind w:firstLine="432"/>
       <w:contextualSpacing w:val="0"/>
     </w:pPr>
     <w:rPr>
@@ -13516,7 +13536,7 @@
     <w:next w:val="TextBody"/>
     <w:autoRedefine/>
     <w:qFormat/>
-    <w:rsid w:val="0074625B"/>
+    <w:rsid w:val="000106CB"/>
     <w:pPr>
       <w:keepNext/>
       <w:ind w:firstLine="0"/>
@@ -13624,8 +13644,9 @@
   <w:style w:type="character" w:default="1" w:styleId="DefaultParagraphFont">
     <w:name w:val="Default Paragraph Font"/>
     <w:uiPriority w:val="1"/>
+    <w:semiHidden/>
     <w:unhideWhenUsed/>
-    <w:rsid w:val="00B566E2"/>
+    <w:rsid w:val="002302FE"/>
   </w:style>
   <w:style w:type="table" w:default="1" w:styleId="TableNormal">
     <w:name w:val="Normal Table"/>
@@ -13647,7 +13668,7 @@
     <w:uiPriority w:val="99"/>
     <w:semiHidden/>
     <w:unhideWhenUsed/>
-    <w:rsid w:val="00B566E2"/>
+    <w:rsid w:val="002302FE"/>
   </w:style>
   <w:style w:type="paragraph" w:customStyle="1" w:styleId="Normal1">
     <w:name w:val="Normal1"/>
@@ -13784,7 +13805,7 @@
   <w:style w:type="character" w:customStyle="1" w:styleId="FootnoteTextChar">
     <w:name w:val="Footnote Text Char"/>
     <w:link w:val="FootnoteText"/>
-    <w:rsid w:val="00E11B1D"/>
+    <w:rsid w:val="000106CB"/>
     <w:rPr>
       <w:rFonts w:asciiTheme="minorHAnsi" w:eastAsiaTheme="minorEastAsia" w:hAnsiTheme="minorHAnsi" w:cstheme="minorBidi"/>
       <w:sz w:val="18"/>
@@ -13795,10 +13816,10 @@
     <w:basedOn w:val="Normal"/>
     <w:link w:val="FootnoteTextChar"/>
     <w:qFormat/>
-    <w:rsid w:val="00E11B1D"/>
+    <w:rsid w:val="000106CB"/>
     <w:pPr>
       <w:suppressLineNumbers/>
-      <w:spacing w:after="144" w:line="240" w:lineRule="auto"/>
+      <w:spacing w:before="0" w:after="0" w:line="240" w:lineRule="auto"/>
       <w:ind w:firstLine="0"/>
     </w:pPr>
     <w:rPr>
@@ -13987,11 +14008,11 @@
     <w:autoRedefine/>
     <w:uiPriority w:val="35"/>
     <w:qFormat/>
-    <w:rsid w:val="00E11B1D"/>
+    <w:rsid w:val="00FA41D8"/>
     <w:pPr>
       <w:keepLines/>
       <w:suppressLineNumbers/>
-      <w:spacing w:line="240" w:lineRule="auto"/>
+      <w:spacing w:before="0" w:after="0" w:line="240" w:lineRule="auto"/>
       <w:ind w:firstLine="0"/>
     </w:pPr>
     <w:rPr>
@@ -14318,7 +14339,7 @@
     <w:basedOn w:val="Normal"/>
     <w:autoRedefine/>
     <w:qFormat/>
-    <w:rsid w:val="00C77133"/>
+    <w:rsid w:val="00FA41D8"/>
     <w:pPr>
       <w:spacing w:after="120" w:line="240" w:lineRule="auto"/>
       <w:ind w:left="720" w:hanging="720"/>
@@ -15114,7 +15135,7 @@
 </file>
 
 <file path=customXml/itemProps1.xml><?xml version="1.0" encoding="utf-8"?>
-<ds:datastoreItem xmlns:ds="http://schemas.openxmlformats.org/officeDocument/2006/customXml" ds:itemID="{0EA21E4B-F644-7B4B-B919-81A6A24858D1}">
+<ds:datastoreItem xmlns:ds="http://schemas.openxmlformats.org/officeDocument/2006/customXml" ds:itemID="{473E378E-9ADD-704C-B3DF-6C315B3EED8E}">
   <ds:schemaRefs>
     <ds:schemaRef ds:uri="http://schemas.openxmlformats.org/officeDocument/2006/bibliography"/>
   </ds:schemaRefs>

</xml_diff>

<commit_message>
small changes for PA letter
</commit_message>
<xml_diff>
--- a/doc/unreliable-short.docx
+++ b/doc/unreliable-short.docx
@@ -185,54 +185,48 @@
         <w:rPr>
           <w:szCs w:val="22"/>
         </w:rPr>
-        <w:t xml:space="preserve"> the split population model) as an approach that enables researchers to draw accurate inferences about </w:t>
-      </w:r>
+        <w:t xml:space="preserve"> the split population model) as an approach that enables researchers to dra</w:t>
+      </w:r>
+      <w:bookmarkStart w:id="3" w:name="_GoBack"/>
+      <w:bookmarkEnd w:id="3"/>
       <w:r>
         <w:rPr>
           <w:szCs w:val="22"/>
         </w:rPr>
+        <w:t xml:space="preserve">w accurate inferences about </w:t>
+      </w:r>
+      <w:r>
+        <w:rPr>
+          <w:szCs w:val="22"/>
+        </w:rPr>
         <w:t>effects of explanatory variables on partially observable outcome variables</w:t>
       </w:r>
       <w:r>
         <w:rPr>
           <w:szCs w:val="22"/>
         </w:rPr>
-        <w:t xml:space="preserve">. Although the partial observability model is </w:t>
-      </w:r>
-      <w:proofErr w:type="gramStart"/>
+        <w:t>. Although the partial observability model is theoretically-driven an</w:t>
+      </w:r>
       <w:r>
         <w:rPr>
           <w:szCs w:val="22"/>
         </w:rPr>
-        <w:t>theoretically-driven</w:t>
-      </w:r>
-      <w:proofErr w:type="gramEnd"/>
+        <w:t>d statistically sound, we show that (presumably unavoidable) minor model misspecification</w:t>
+      </w:r>
       <w:r>
         <w:rPr>
           <w:szCs w:val="22"/>
         </w:rPr>
-        <w:t xml:space="preserve"> an</w:t>
+        <w:t xml:space="preserve"> can lead to large inferential errors. We use simulations to show that seemingly innocuous model specification errors that have little impact under full observability can lead to large biases, including sign errors, under partial observabi</w:t>
       </w:r>
       <w:r>
         <w:rPr>
           <w:szCs w:val="22"/>
         </w:rPr>
-        <w:t>d statistically sound, we show that (presumably unavoidable) minor model misspecification</w:t>
-      </w:r>
-      <w:r>
-        <w:rPr>
-          <w:szCs w:val="22"/>
-        </w:rPr>
-        <w:t xml:space="preserve"> can lead to large inferential errors. We use simulations to show that seemingly innocuous model specification errors that have little impact under full observability can lead to large biases, including sign errors, under partial observabi</w:t>
-      </w:r>
-      <w:r>
-        <w:rPr>
-          <w:szCs w:val="22"/>
-        </w:rPr>
         <w:t>lity.</w:t>
       </w:r>
-      <w:bookmarkStart w:id="3" w:name="h.hmdrsl4ytffm" w:colFirst="0" w:colLast="0"/>
-      <w:bookmarkEnd w:id="3"/>
+      <w:bookmarkStart w:id="4" w:name="h.hmdrsl4ytffm" w:colFirst="0" w:colLast="0"/>
+      <w:bookmarkEnd w:id="4"/>
     </w:p>
     <w:p>
       <w:pPr>
@@ -243,6 +237,26 @@
           <w:szCs w:val="22"/>
         </w:rPr>
       </w:pPr>
+    </w:p>
+    <w:p>
+      <w:pPr>
+        <w:widowControl w:val="0"/>
+        <w:spacing w:line="480" w:lineRule="auto"/>
+        <w:ind w:firstLine="0"/>
+        <w:contextualSpacing/>
+        <w:rPr>
+          <w:rFonts w:eastAsia="Arial Unicode MS" w:cs="Times New Roman"/>
+          <w:szCs w:val="22"/>
+          <w:lang w:eastAsia="zh-CN" w:bidi="hi-IN"/>
+        </w:rPr>
+      </w:pPr>
+      <w:r>
+        <w:rPr>
+          <w:rFonts w:cs="Times New Roman"/>
+          <w:szCs w:val="22"/>
+        </w:rPr>
+        <w:br w:type="page"/>
+      </w:r>
     </w:p>
     <w:p>
       <w:pPr>
@@ -254,60 +268,6 @@
           <w:szCs w:val="22"/>
         </w:rPr>
       </w:pPr>
-      <w:r>
-        <w:rPr>
-          <w:rFonts w:cs="Times New Roman"/>
-          <w:szCs w:val="22"/>
-        </w:rPr>
-        <w:t>Word Count:  2,713</w:t>
-      </w:r>
-      <w:r>
-        <w:rPr>
-          <w:rFonts w:cs="Times New Roman"/>
-          <w:szCs w:val="22"/>
-        </w:rPr>
-        <w:t xml:space="preserve"> (incl. footnotes</w:t>
-      </w:r>
-      <w:bookmarkStart w:id="4" w:name="h.6v3da3v3afpd" w:colFirst="0" w:colLast="0"/>
-      <w:bookmarkEnd w:id="4"/>
-      <w:r>
-        <w:rPr>
-          <w:rFonts w:cs="Times New Roman"/>
-          <w:szCs w:val="22"/>
-        </w:rPr>
-        <w:t>)</w:t>
-      </w:r>
-    </w:p>
-    <w:p>
-      <w:pPr>
-        <w:widowControl w:val="0"/>
-        <w:spacing w:line="480" w:lineRule="auto"/>
-        <w:ind w:firstLine="720"/>
-        <w:contextualSpacing/>
-        <w:rPr>
-          <w:rFonts w:eastAsia="Arial Unicode MS" w:cs="Times New Roman"/>
-          <w:szCs w:val="22"/>
-          <w:lang w:eastAsia="zh-CN" w:bidi="hi-IN"/>
-        </w:rPr>
-      </w:pPr>
-      <w:r>
-        <w:rPr>
-          <w:rFonts w:cs="Times New Roman"/>
-          <w:szCs w:val="22"/>
-        </w:rPr>
-        <w:br w:type="page"/>
-      </w:r>
-    </w:p>
-    <w:p>
-      <w:pPr>
-        <w:pStyle w:val="TextBody"/>
-        <w:spacing w:after="0"/>
-        <w:jc w:val="center"/>
-        <w:rPr>
-          <w:rFonts w:cs="Times New Roman"/>
-          <w:szCs w:val="22"/>
-        </w:rPr>
-      </w:pPr>
     </w:p>
     <w:p>
       <w:pPr>
@@ -434,25 +394,7 @@
           <w:sz w:val="20"/>
           <w:szCs w:val="20"/>
         </w:rPr>
-        <w:t xml:space="preserve">John </w:t>
-      </w:r>
-      <w:proofErr w:type="spellStart"/>
-      <w:r>
-        <w:rPr>
-          <w:rFonts w:asciiTheme="majorHAnsi" w:hAnsiTheme="majorHAnsi" w:cs="Times New Roman"/>
-          <w:sz w:val="20"/>
-          <w:szCs w:val="20"/>
-        </w:rPr>
-        <w:t>Tukey</w:t>
-      </w:r>
-      <w:proofErr w:type="spellEnd"/>
-      <w:r>
-        <w:rPr>
-          <w:rFonts w:asciiTheme="majorHAnsi" w:hAnsiTheme="majorHAnsi" w:cs="Times New Roman"/>
-          <w:sz w:val="20"/>
-          <w:szCs w:val="20"/>
-        </w:rPr>
-        <w:t xml:space="preserve"> (1986, p. 74)</w:t>
+        <w:t>John Tukey (1986, p. 74)</w:t>
       </w:r>
     </w:p>
     <w:p>
@@ -575,26 +517,10 @@
         <w:t xml:space="preserve"> </w:t>
       </w:r>
       <w:r>
-        <w:t xml:space="preserve">(Poirier 1980; </w:t>
-      </w:r>
-      <w:proofErr w:type="spellStart"/>
-      <w:r>
-        <w:t>Abowd</w:t>
-      </w:r>
-      <w:proofErr w:type="spellEnd"/>
-      <w:r>
-        <w:t xml:space="preserve"> and Farber 1982</w:t>
-      </w:r>
-      <w:r>
-        <w:t xml:space="preserve">; </w:t>
-      </w:r>
-      <w:proofErr w:type="spellStart"/>
-      <w:r>
-        <w:t>Nieman</w:t>
-      </w:r>
-      <w:proofErr w:type="spellEnd"/>
-      <w:r>
-        <w:t xml:space="preserve"> 2015</w:t>
+        <w:t>(Poirier 1980; Abowd and Farber 1982</w:t>
+      </w:r>
+      <w:r>
+        <w:t>; Nieman 2015</w:t>
       </w:r>
       <w:r>
         <w:t>)</w:t>
@@ -609,26 +535,10 @@
         <w:footnoteReference w:id="4"/>
       </w:r>
       <w:r>
-        <w:t xml:space="preserve"> </w:t>
-      </w:r>
-      <w:proofErr w:type="spellStart"/>
-      <w:r>
-        <w:t>Braumoeller</w:t>
-      </w:r>
-      <w:proofErr w:type="spellEnd"/>
-      <w:r>
-        <w:t xml:space="preserve"> (2003) provides many examples of established literature theorizing such relationships. </w:t>
-      </w:r>
-      <w:r>
-        <w:t xml:space="preserve">In some situations, the analyst believes that the key explanatory variable influences only one of the partially observed outcomes (e.g., </w:t>
-      </w:r>
-      <w:proofErr w:type="spellStart"/>
-      <w:r>
-        <w:t>Braumoeller</w:t>
-      </w:r>
-      <w:proofErr w:type="spellEnd"/>
-      <w:r>
-        <w:t xml:space="preserve"> an</w:t>
+        <w:t xml:space="preserve"> Braumoeller (2003) provides many examples of established literature theorizing such relationships. </w:t>
+      </w:r>
+      <w:r>
+        <w:t>In some situations, the analyst believes that the key explanatory variable influences only one of the partially observed outcomes (e.g., Braumoeller an</w:t>
       </w:r>
       <w:r>
         <w:t xml:space="preserve">d Carson 2011), but we focus on the more difficult situation in which </w:t>
@@ -663,42 +573,10 @@
         <w:t xml:space="preserve">as </w:t>
       </w:r>
       <w:r>
-        <w:t>civil wars (</w:t>
-      </w:r>
-      <w:proofErr w:type="spellStart"/>
-      <w:r>
-        <w:t>Nieman</w:t>
-      </w:r>
-      <w:proofErr w:type="spellEnd"/>
-      <w:r>
-        <w:t xml:space="preserve"> 2015), </w:t>
-      </w:r>
-      <w:r>
-        <w:t xml:space="preserve">international conflict and trade (Xiang 2010), IMF agreements (Knight and </w:t>
-      </w:r>
-      <w:proofErr w:type="spellStart"/>
-      <w:r>
-        <w:t>Santaella</w:t>
-      </w:r>
-      <w:proofErr w:type="spellEnd"/>
-      <w:r>
-        <w:t xml:space="preserve"> 1997, </w:t>
-      </w:r>
-      <w:proofErr w:type="spellStart"/>
-      <w:r>
-        <w:t>Przeworski</w:t>
-      </w:r>
-      <w:proofErr w:type="spellEnd"/>
-      <w:r>
-        <w:t xml:space="preserve"> and Vreeland 2000, 2002, Vreeland 2003, and Stone 2008), union membership (</w:t>
-      </w:r>
-      <w:proofErr w:type="spellStart"/>
-      <w:r>
-        <w:t>Abowd</w:t>
-      </w:r>
-      <w:proofErr w:type="spellEnd"/>
-      <w:r>
-        <w:t xml:space="preserve"> and Farber 1982), </w:t>
+        <w:t xml:space="preserve">civil wars (Nieman 2015), </w:t>
+      </w:r>
+      <w:r>
+        <w:t xml:space="preserve">international conflict and trade (Xiang 2010), IMF agreements (Knight and Santaella 1997, Przeworski and Vreeland 2000, 2002, Vreeland 2003, and Stone 2008), union membership (Abowd and Farber 1982), </w:t>
       </w:r>
       <w:r>
         <w:t>regulatory compliance (Feinstein 1990, Stafford 2002, Chen et al. 2006, and Wang 2013)</w:t>
@@ -707,75 +585,19 @@
         <w:t xml:space="preserve">, </w:t>
       </w:r>
       <w:r>
-        <w:t>network formation (</w:t>
-      </w:r>
-      <w:proofErr w:type="spellStart"/>
-      <w:r>
-        <w:t>Comola</w:t>
-      </w:r>
-      <w:proofErr w:type="spellEnd"/>
-      <w:r>
-        <w:t xml:space="preserve"> and </w:t>
-      </w:r>
-      <w:proofErr w:type="spellStart"/>
-      <w:r>
-        <w:t>Fafchamps</w:t>
-      </w:r>
-      <w:proofErr w:type="spellEnd"/>
-      <w:r>
-        <w:t xml:space="preserve"> 2014), credit ratings (</w:t>
-      </w:r>
-      <w:proofErr w:type="spellStart"/>
-      <w:r>
-        <w:t>Boyes</w:t>
-      </w:r>
-      <w:proofErr w:type="spellEnd"/>
-      <w:r>
-        <w:t>, Hoffman, and Low 1989), agricultural innovation (</w:t>
-      </w:r>
-      <w:proofErr w:type="spellStart"/>
-      <w:r>
-        <w:t>Dimara</w:t>
-      </w:r>
-      <w:proofErr w:type="spellEnd"/>
-      <w:r>
-        <w:t xml:space="preserve"> and </w:t>
-      </w:r>
-      <w:proofErr w:type="spellStart"/>
-      <w:r>
-        <w:t>Skuras</w:t>
-      </w:r>
-      <w:proofErr w:type="spellEnd"/>
-      <w:r>
-        <w:t xml:space="preserve"> 2003), health insurance ownership (Amir 2001), </w:t>
+        <w:t xml:space="preserve">network formation (Comola and Fafchamps 2014), credit ratings (Boyes, Hoffman, and Low 1989), agricultural innovation (Dimara and Skuras 2003), health insurance ownership (Amir 2001), </w:t>
       </w:r>
       <w:r>
         <w:t xml:space="preserve">and </w:t>
       </w:r>
       <w:r>
-        <w:t xml:space="preserve">employment discrimination (Heywood and </w:t>
-      </w:r>
-      <w:proofErr w:type="spellStart"/>
-      <w:r>
-        <w:t>Mohanty</w:t>
-      </w:r>
-      <w:proofErr w:type="spellEnd"/>
-      <w:r>
-        <w:t xml:space="preserve"> </w:t>
+        <w:t xml:space="preserve">employment discrimination (Heywood and Mohanty </w:t>
       </w:r>
       <w:r>
         <w:t>1990, Lo</w:t>
       </w:r>
       <w:r>
-        <w:t xml:space="preserve">gan 1996, and </w:t>
-      </w:r>
-      <w:proofErr w:type="spellStart"/>
-      <w:r>
-        <w:t>Mohanty</w:t>
-      </w:r>
-      <w:proofErr w:type="spellEnd"/>
-      <w:r>
-        <w:t xml:space="preserve"> 2002)</w:t>
+        <w:t>gan 1996, and Mohanty 2002)</w:t>
       </w:r>
       <w:r>
         <w:t xml:space="preserve">. </w:t>
@@ -790,7 +612,11 @@
         <w:t>he model appears to hold out promise for investigating numerous other subjects —</w:t>
       </w:r>
       <w:r>
-        <w:t xml:space="preserve"> including deterrence,</w:t>
+        <w:t xml:space="preserve"> including </w:t>
+      </w:r>
+      <w:r>
+        <w:lastRenderedPageBreak/>
+        <w:t>deterrence,</w:t>
       </w:r>
       <w:r>
         <w:t xml:space="preserve"> treaty compliance</w:t>
@@ -799,20 +625,11 @@
         <w:t>,</w:t>
       </w:r>
       <w:r>
-        <w:t xml:space="preserve"> and attitudes and behaviors that are subject to social desirability bias when measured via a survey report (see </w:t>
-      </w:r>
-      <w:proofErr w:type="spellStart"/>
-      <w:r>
-        <w:t>Beger</w:t>
-      </w:r>
-      <w:proofErr w:type="spellEnd"/>
-      <w:r>
-        <w:t xml:space="preserve"> et al. 2011). </w:t>
+        <w:t xml:space="preserve"> and attitudes and behaviors that are subject to social desirability bias when measured via a survey report (see Beger et al. 2011). </w:t>
       </w:r>
     </w:p>
     <w:p>
       <w:r>
-        <w:lastRenderedPageBreak/>
         <w:t>Indeed, r</w:t>
       </w:r>
       <w:r>
@@ -828,26 +645,10 @@
         <w:t xml:space="preserve">explanatory </w:t>
       </w:r>
       <w:r>
-        <w:t>variable on each unobserved outcome via the partial observability model (aka the split population model) as long as the researcher can identify at least one other variable that influences only one of the processes (</w:t>
-      </w:r>
-      <w:proofErr w:type="spellStart"/>
-      <w:r>
-        <w:t>Przeworski</w:t>
-      </w:r>
-      <w:proofErr w:type="spellEnd"/>
-      <w:r>
-        <w:t xml:space="preserve"> and Vreeland 2002</w:t>
-      </w:r>
-      <w:r>
-        <w:t xml:space="preserve">; see </w:t>
-      </w:r>
-      <w:proofErr w:type="spellStart"/>
-      <w:r>
-        <w:t>Nieman</w:t>
-      </w:r>
-      <w:proofErr w:type="spellEnd"/>
-      <w:r>
-        <w:t xml:space="preserve"> 2015 for a strategic variant</w:t>
+        <w:t>variable on each unobserved outcome via the partial observability model (aka the split population model) as long as the researcher can identify at least one other variable that influences only one of the processes (Przeworski and Vreeland 2002</w:t>
+      </w:r>
+      <w:r>
+        <w:t>; see Nieman 2015 for a strategic variant</w:t>
       </w:r>
       <w:r>
         <w:t>)</w:t>
@@ -867,15 +668,7 @@
         <w:t>R</w:t>
       </w:r>
       <w:r>
-        <w:t xml:space="preserve">ecent applications are relatively sanguine about employing the partial observability model.  However, </w:t>
-      </w:r>
-      <w:proofErr w:type="spellStart"/>
-      <w:r>
-        <w:t>Meng</w:t>
-      </w:r>
-      <w:proofErr w:type="spellEnd"/>
-      <w:r>
-        <w:t xml:space="preserve"> and Schmidt (1985) counseled economists early on regarding some of the costs of partial observability, arguing that standard errors are much larger when the outcome of interest is only partially observed. They write, “we would not be surprised to find, in a typical application, </w:t>
+        <w:t xml:space="preserve">ecent applications are relatively sanguine about employing the partial observability model.  However, Meng and Schmidt (1985) counseled economists early on regarding some of the costs of partial observability, arguing that standard errors are much larger when the outcome of interest is only partially observed. They write, “we would not be surprised to find, in a typical application, </w:t>
       </w:r>
       <w:r>
         <w:rPr>
@@ -884,15 +677,7 @@
         <w:t>t</w:t>
       </w:r>
       <w:r>
-        <w:t>-ratios to be from two to four times as large under full observability as under partial observability” (</w:t>
-      </w:r>
-      <w:proofErr w:type="spellStart"/>
-      <w:r>
-        <w:t>Meng</w:t>
-      </w:r>
-      <w:proofErr w:type="spellEnd"/>
-      <w:r>
-        <w:t xml:space="preserve"> and Schmidt 1985, p. 83). Yet standard errors (by design) only reflect the uncertainty due to sampling error. Other sources of error, such as measurement error, missin</w:t>
+        <w:t>-ratios to be from two to four times as large under full observability as under partial observability” (Meng and Schmidt 1985, p. 83). Yet standard errors (by design) only reflect the uncertainty due to sampling error. Other sources of error, such as measurement error, missin</w:t>
       </w:r>
       <w:r>
         <w:t>g data, and specification error</w:t>
@@ -926,6 +711,7 @@
     </w:p>
     <w:p>
       <w:r>
+        <w:lastRenderedPageBreak/>
         <w:t xml:space="preserve">We use simulations to show that a misspecification that leads to almost no bias under full observability leads to large biases under </w:t>
       </w:r>
       <w:r>
@@ -959,19 +745,7 @@
         <w:t>ble in many applications</w:t>
       </w:r>
       <w:r>
-        <w:t xml:space="preserve">). Instead, we </w:t>
-      </w:r>
-      <w:r>
-        <w:lastRenderedPageBreak/>
-        <w:t xml:space="preserve">assess a slight misspecification of functional form—a situation in which the logit link function is not quite right. The relationship between the probability of each partially observed event and the explanatory variables is non-linear, but monotonic—specifically, the relationship is quadratic. We view this type of specification error as quite mild for two reasons. First, there is rarely a compelling theoretical rationale for preferring the specific logit functional form </w:t>
-      </w:r>
-      <w:proofErr w:type="gramStart"/>
-      <w:r>
-        <w:t>over</w:t>
-      </w:r>
-      <w:proofErr w:type="gramEnd"/>
-      <w:r>
-        <w:t xml:space="preserve"> a “non-linear and monotonic” functional form. Second, in logit models of fully observed binary outcomes, this type of misspecification error appears to have almost no effect on the inferences (see our simulations below). Although this mild form of misspecification has little impact on the </w:t>
+        <w:t xml:space="preserve">). Instead, we assess a slight misspecification of functional form—a situation in which the logit link function is not quite right. The relationship between the probability of each partially observed event and the explanatory variables is non-linear, but monotonic—specifically, the relationship is quadratic. We view this type of specification error as quite mild for two reasons. First, there is rarely a compelling theoretical rationale for preferring the specific logit functional form over a “non-linear and monotonic” functional form. Second, in logit models of fully observed binary outcomes, this type of misspecification error appears to have almost no effect on the inferences (see our simulations below). Although this mild form of misspecification has little impact on the </w:t>
       </w:r>
       <w:r>
         <w:t>inferences from full observability</w:t>
@@ -983,15 +757,7 @@
         <w:t>al observability context—</w:t>
       </w:r>
       <w:r>
-        <w:t xml:space="preserve">partial observability models are (much) more sensitive to misspecification than their </w:t>
-      </w:r>
-      <w:proofErr w:type="gramStart"/>
-      <w:r>
-        <w:t>fully-observed</w:t>
-      </w:r>
-      <w:proofErr w:type="gramEnd"/>
-      <w:r>
-        <w:t xml:space="preserve"> counterparts.</w:t>
+        <w:t>partial observability models are (much) more sensitive to misspecification than their fully-observed counterparts.</w:t>
       </w:r>
     </w:p>
     <w:p>
@@ -1346,7 +1112,6 @@
       <w:r>
         <w:t xml:space="preserve">. That is, </w:t>
       </w:r>
-      <w:proofErr w:type="gramStart"/>
       <m:oMath>
         <m:r>
           <w:rPr>
@@ -1354,7 +1119,6 @@
           </w:rPr>
           <m:t>P(</m:t>
         </m:r>
-        <w:proofErr w:type="gramEnd"/>
         <m:sSub>
           <m:sSubPr>
             <m:ctrlPr>
@@ -1528,6 +1292,7 @@
     </w:p>
     <w:p>
       <w:r>
+        <w:lastRenderedPageBreak/>
         <w:t xml:space="preserve">To model the outcome variable </w:t>
       </w:r>
       <m:oMath>
@@ -1640,7 +1405,6 @@
       <w:r>
         <w:t xml:space="preserve">to </w:t>
       </w:r>
-      <w:proofErr w:type="gramStart"/>
       <m:oMath>
         <m:r>
           <w:rPr>
@@ -1648,7 +1412,6 @@
           </w:rPr>
           <m:t>P(</m:t>
         </m:r>
-        <w:proofErr w:type="gramEnd"/>
         <m:sSub>
           <m:sSubPr>
             <m:ctrlPr>
@@ -1774,51 +1537,6 @@
       <w:r>
         <w:t xml:space="preserve">to </w:t>
       </w:r>
-      <w:proofErr w:type="gramStart"/>
-      <m:oMath>
-        <m:r>
-          <w:rPr>
-            <w:rFonts w:ascii="Cambria Math" w:hAnsi="Cambria Math"/>
-          </w:rPr>
-          <m:t>P(</m:t>
-        </m:r>
-        <w:proofErr w:type="gramEnd"/>
-        <m:sSub>
-          <m:sSubPr>
-            <m:ctrlPr>
-              <w:rPr>
-                <w:rFonts w:ascii="Cambria Math" w:hAnsi="Cambria Math"/>
-                <w:i/>
-              </w:rPr>
-            </m:ctrlPr>
-          </m:sSubPr>
-          <m:e>
-            <m:r>
-              <w:rPr>
-                <w:rFonts w:ascii="Cambria Math" w:hAnsi="Cambria Math"/>
-              </w:rPr>
-              <m:t>d</m:t>
-            </m:r>
-          </m:e>
-          <m:sub>
-            <m:r>
-              <w:rPr>
-                <w:rFonts w:ascii="Cambria Math" w:hAnsi="Cambria Math"/>
-              </w:rPr>
-              <m:t>nuisance</m:t>
-            </m:r>
-          </m:sub>
-        </m:sSub>
-        <m:r>
-          <w:rPr>
-            <w:rFonts w:ascii="Cambria Math" w:hAnsi="Cambria Math"/>
-          </w:rPr>
-          <m:t>)</m:t>
-        </m:r>
-      </m:oMath>
-      <w:r>
-        <w:t xml:space="preserve">, so that </w:t>
-      </w:r>
       <m:oMath>
         <m:r>
           <w:rPr>
@@ -1856,14 +1574,50 @@
           <w:rPr>
             <w:rFonts w:ascii="Cambria Math" w:hAnsi="Cambria Math"/>
           </w:rPr>
-          <m:t>)=</m:t>
+          <m:t>)</m:t>
         </m:r>
+      </m:oMath>
+      <w:r>
+        <w:t xml:space="preserve">, so that </w:t>
+      </w:r>
+      <m:oMath>
         <m:r>
           <w:rPr>
             <w:rFonts w:ascii="Cambria Math" w:hAnsi="Cambria Math"/>
           </w:rPr>
-          <w:lastRenderedPageBreak/>
-          <m:t>logi</m:t>
+          <m:t>P(</m:t>
+        </m:r>
+        <m:sSub>
+          <m:sSubPr>
+            <m:ctrlPr>
+              <w:rPr>
+                <w:rFonts w:ascii="Cambria Math" w:hAnsi="Cambria Math"/>
+                <w:i/>
+              </w:rPr>
+            </m:ctrlPr>
+          </m:sSubPr>
+          <m:e>
+            <m:r>
+              <w:rPr>
+                <w:rFonts w:ascii="Cambria Math" w:hAnsi="Cambria Math"/>
+              </w:rPr>
+              <m:t>d</m:t>
+            </m:r>
+          </m:e>
+          <m:sub>
+            <m:r>
+              <w:rPr>
+                <w:rFonts w:ascii="Cambria Math" w:hAnsi="Cambria Math"/>
+              </w:rPr>
+              <m:t>nuisance</m:t>
+            </m:r>
+          </m:sub>
+        </m:sSub>
+        <m:r>
+          <w:rPr>
+            <w:rFonts w:ascii="Cambria Math" w:hAnsi="Cambria Math"/>
+          </w:rPr>
+          <m:t>)=logi</m:t>
         </m:r>
         <m:sSup>
           <m:sSupPr>
@@ -1901,20 +1655,12 @@
       <w:r>
         <w:t xml:space="preserve">. Then, rewriting the equation for </w:t>
       </w:r>
-      <w:proofErr w:type="gramStart"/>
       <m:oMath>
         <m:r>
           <w:rPr>
             <w:rFonts w:ascii="Cambria Math" w:hAnsi="Cambria Math"/>
           </w:rPr>
-          <m:t>P(</m:t>
-        </m:r>
-        <w:proofErr w:type="gramEnd"/>
-        <m:r>
-          <w:rPr>
-            <w:rFonts w:ascii="Cambria Math" w:hAnsi="Cambria Math"/>
-          </w:rPr>
-          <m:t>y)</m:t>
+          <m:t>P(y)</m:t>
         </m:r>
       </m:oMath>
       <w:r>
@@ -2352,15 +2098,7 @@
         </m:r>
       </m:oMath>
       <w:r>
-        <w:t xml:space="preserve">, </w:t>
-      </w:r>
-      <w:proofErr w:type="gramStart"/>
-      <w:r>
-        <w:t>where</w:t>
-      </w:r>
-      <w:proofErr w:type="gramEnd"/>
-      <w:r>
-        <w:t xml:space="preserve"> </w:t>
+        <w:t xml:space="preserve">, where </w:t>
       </w:r>
       <w:r>
         <w:rPr>
@@ -2421,15 +2159,7 @@
         </m:r>
       </m:oMath>
       <w:r>
-        <w:t xml:space="preserve">, </w:t>
-      </w:r>
-      <w:proofErr w:type="gramStart"/>
-      <w:r>
-        <w:t>where</w:t>
-      </w:r>
-      <w:proofErr w:type="gramEnd"/>
-      <w:r>
-        <w:t xml:space="preserve"> </w:t>
+        <w:t xml:space="preserve">, where </w:t>
       </w:r>
       <w:r>
         <w:rPr>
@@ -2633,7 +2363,11 @@
         <w:t>,</w:t>
       </w:r>
       <w:r>
-        <w:t xml:space="preserve"> as well as uncertainty about which variables belong in each equation. In our hypothetical situation, the researcher knows that the relationships are monotonic and knows exactly which variables belong in each equation, so the misspecification, while always present, is slight. Further, t</w:t>
+        <w:t xml:space="preserve"> as well as uncertainty about which variables belong in each equation. In </w:t>
+      </w:r>
+      <w:r>
+        <w:lastRenderedPageBreak/>
+        <w:t>our hypothetical situation, the researcher knows that the relationships are monotonic and knows exactly which variables belong in each equation, so the misspecification, while always present, is slight. Further, t</w:t>
       </w:r>
       <w:r>
         <w:t>he models are relatively simple</w:t>
@@ -2662,7 +2396,6 @@
     </w:p>
     <w:p>
       <w:r>
-        <w:lastRenderedPageBreak/>
         <w:t>We simulate 500 different relationships that fit into our hypothetical scenario and calculate the larg</w:t>
       </w:r>
       <w:r>
@@ -2682,7 +2415,6 @@
       <w:r>
         <w:t xml:space="preserve">Assume that the true relationship between </w:t>
       </w:r>
-      <w:proofErr w:type="gramStart"/>
       <m:oMath>
         <m:r>
           <w:rPr>
@@ -2690,7 +2422,6 @@
           </w:rPr>
           <m:t>P(</m:t>
         </m:r>
-        <w:proofErr w:type="gramEnd"/>
         <m:sSub>
           <m:sSubPr>
             <m:ctrlPr>
@@ -2991,7 +2722,6 @@
       <w:r>
         <w:t xml:space="preserve"> is given by </w:t>
       </w:r>
-      <w:proofErr w:type="gramStart"/>
       <m:oMath>
         <m:r>
           <w:rPr>
@@ -2999,7 +2729,6 @@
           </w:rPr>
           <m:t>P(</m:t>
         </m:r>
-        <w:proofErr w:type="gramEnd"/>
         <m:sSub>
           <m:sSubPr>
             <m:ctrlPr>
@@ -3345,51 +3074,6 @@
       <w:r>
         <w:t xml:space="preserve">Both </w:t>
       </w:r>
-      <w:proofErr w:type="gramStart"/>
-      <m:oMath>
-        <m:r>
-          <w:rPr>
-            <w:rFonts w:ascii="Cambria Math" w:hAnsi="Cambria Math"/>
-          </w:rPr>
-          <m:t>P(</m:t>
-        </m:r>
-        <w:proofErr w:type="gramEnd"/>
-        <m:sSub>
-          <m:sSubPr>
-            <m:ctrlPr>
-              <w:rPr>
-                <w:rFonts w:ascii="Cambria Math" w:hAnsi="Cambria Math"/>
-                <w:i/>
-              </w:rPr>
-            </m:ctrlPr>
-          </m:sSubPr>
-          <m:e>
-            <m:r>
-              <w:rPr>
-                <w:rFonts w:ascii="Cambria Math" w:hAnsi="Cambria Math"/>
-              </w:rPr>
-              <m:t>d</m:t>
-            </m:r>
-          </m:e>
-          <m:sub>
-            <m:r>
-              <w:rPr>
-                <w:rFonts w:ascii="Cambria Math" w:hAnsi="Cambria Math"/>
-              </w:rPr>
-              <m:t>main</m:t>
-            </m:r>
-          </m:sub>
-        </m:sSub>
-        <m:r>
-          <w:rPr>
-            <w:rFonts w:ascii="Cambria Math" w:hAnsi="Cambria Math"/>
-          </w:rPr>
-          <m:t>)</m:t>
-        </m:r>
-      </m:oMath>
-      <w:r>
-        <w:t xml:space="preserve"> and </w:t>
-      </w:r>
       <m:oMath>
         <m:r>
           <w:rPr>
@@ -3409,7 +3093,7 @@
           <m:e>
             <m:r>
               <w:rPr>
-                <w:rFonts w:ascii="Cambria Math" w:hAnsi="Cambria Math" w:cs="Cambria Math"/>
+                <w:rFonts w:ascii="Cambria Math" w:hAnsi="Cambria Math"/>
               </w:rPr>
               <m:t>d</m:t>
             </m:r>
@@ -3419,7 +3103,7 @@
               <w:rPr>
                 <w:rFonts w:ascii="Cambria Math" w:hAnsi="Cambria Math"/>
               </w:rPr>
-              <m:t>nuisance</m:t>
+              <m:t>main</m:t>
             </m:r>
           </m:sub>
         </m:sSub>
@@ -3431,39 +3115,8 @@
         </m:r>
       </m:oMath>
       <w:r>
-        <w:t xml:space="preserve"> are bounded between zero and one across the ranges of </w:t>
-      </w:r>
-      <w:r>
-        <w:rPr>
-          <w:i/>
-        </w:rPr>
-        <w:t>x</w:t>
-      </w:r>
-      <w:r>
         <w:t xml:space="preserve"> and </w:t>
       </w:r>
-      <w:r>
-        <w:rPr>
-          <w:i/>
-        </w:rPr>
-        <w:t>z</w:t>
-      </w:r>
-      <w:r>
-        <w:t xml:space="preserve">. </w:t>
-      </w:r>
-    </w:p>
-    <w:p>
-      <w:pPr>
-        <w:pStyle w:val="ListParagraph"/>
-        <w:numPr>
-          <w:ilvl w:val="0"/>
-          <w:numId w:val="27"/>
-        </w:numPr>
-      </w:pPr>
-      <w:r>
-        <w:t xml:space="preserve">The relationship between </w:t>
-      </w:r>
-      <w:proofErr w:type="gramStart"/>
       <m:oMath>
         <m:r>
           <w:rPr>
@@ -3471,7 +3124,6 @@
           </w:rPr>
           <m:t>P(</m:t>
         </m:r>
-        <w:proofErr w:type="gramEnd"/>
         <m:sSub>
           <m:sSubPr>
             <m:ctrlPr>
@@ -3484,7 +3136,7 @@
           <m:e>
             <m:r>
               <w:rPr>
-                <w:rFonts w:ascii="Cambria Math" w:hAnsi="Cambria Math"/>
+                <w:rFonts w:ascii="Cambria Math" w:hAnsi="Cambria Math" w:cs="Cambria Math"/>
               </w:rPr>
               <m:t>d</m:t>
             </m:r>
@@ -3494,7 +3146,7 @@
               <w:rPr>
                 <w:rFonts w:ascii="Cambria Math" w:hAnsi="Cambria Math"/>
               </w:rPr>
-              <m:t>main</m:t>
+              <m:t>nuisance</m:t>
             </m:r>
           </m:sub>
         </m:sSub>
@@ -3506,25 +3158,25 @@
         </m:r>
       </m:oMath>
       <w:r>
+        <w:t xml:space="preserve"> are bounded between zero and one across the ranges of </w:t>
+      </w:r>
+      <w:r>
+        <w:rPr>
+          <w:i/>
+        </w:rPr>
+        <w:t>x</w:t>
+      </w:r>
+      <w:r>
         <w:t xml:space="preserve"> and </w:t>
       </w:r>
       <w:r>
         <w:rPr>
           <w:i/>
         </w:rPr>
-        <w:t>x</w:t>
-      </w:r>
-      <w:r>
-        <w:t xml:space="preserve"> is monotonic across the range of </w:t>
-      </w:r>
-      <w:r>
-        <w:rPr>
-          <w:i/>
-        </w:rPr>
-        <w:t>x</w:t>
-      </w:r>
-      <w:r>
-        <w:t>.</w:t>
+        <w:t>z</w:t>
+      </w:r>
+      <w:r>
+        <w:t xml:space="preserve">. </w:t>
       </w:r>
     </w:p>
     <w:p>
@@ -3538,7 +3190,6 @@
       <w:r>
         <w:t xml:space="preserve">The relationship between </w:t>
       </w:r>
-      <w:proofErr w:type="gramStart"/>
       <m:oMath>
         <m:r>
           <w:rPr>
@@ -3546,7 +3197,6 @@
           </w:rPr>
           <m:t>P(</m:t>
         </m:r>
-        <w:proofErr w:type="gramEnd"/>
         <m:sSub>
           <m:sSubPr>
             <m:ctrlPr>
@@ -3569,7 +3219,7 @@
               <w:rPr>
                 <w:rFonts w:ascii="Cambria Math" w:hAnsi="Cambria Math"/>
               </w:rPr>
-              <m:t>nuisance</m:t>
+              <m:t>main</m:t>
             </m:r>
           </m:sub>
         </m:sSub>
@@ -3590,6 +3240,79 @@
         <w:t>x</w:t>
       </w:r>
       <w:r>
+        <w:t xml:space="preserve"> is monotonic across the range of </w:t>
+      </w:r>
+      <w:r>
+        <w:rPr>
+          <w:i/>
+        </w:rPr>
+        <w:t>x</w:t>
+      </w:r>
+      <w:r>
+        <w:t>.</w:t>
+      </w:r>
+    </w:p>
+    <w:p>
+      <w:pPr>
+        <w:pStyle w:val="ListParagraph"/>
+        <w:numPr>
+          <w:ilvl w:val="0"/>
+          <w:numId w:val="27"/>
+        </w:numPr>
+      </w:pPr>
+      <w:r>
+        <w:t xml:space="preserve">The relationship between </w:t>
+      </w:r>
+      <m:oMath>
+        <m:r>
+          <w:rPr>
+            <w:rFonts w:ascii="Cambria Math" w:hAnsi="Cambria Math"/>
+          </w:rPr>
+          <m:t>P(</m:t>
+        </m:r>
+        <m:sSub>
+          <m:sSubPr>
+            <m:ctrlPr>
+              <w:rPr>
+                <w:rFonts w:ascii="Cambria Math" w:hAnsi="Cambria Math"/>
+                <w:i/>
+              </w:rPr>
+            </m:ctrlPr>
+          </m:sSubPr>
+          <m:e>
+            <m:r>
+              <w:rPr>
+                <w:rFonts w:ascii="Cambria Math" w:hAnsi="Cambria Math"/>
+              </w:rPr>
+              <m:t>d</m:t>
+            </m:r>
+          </m:e>
+          <m:sub>
+            <m:r>
+              <w:rPr>
+                <w:rFonts w:ascii="Cambria Math" w:hAnsi="Cambria Math"/>
+              </w:rPr>
+              <m:t>nuisance</m:t>
+            </m:r>
+          </m:sub>
+        </m:sSub>
+        <m:r>
+          <w:rPr>
+            <w:rFonts w:ascii="Cambria Math" w:hAnsi="Cambria Math"/>
+          </w:rPr>
+          <m:t>)</m:t>
+        </m:r>
+      </m:oMath>
+      <w:r>
+        <w:t xml:space="preserve"> and </w:t>
+      </w:r>
+      <w:r>
+        <w:rPr>
+          <w:i/>
+        </w:rPr>
+        <w:t>x</w:t>
+      </w:r>
+      <w:r>
         <w:t xml:space="preserve"> and </w:t>
       </w:r>
       <w:r>
@@ -3740,7 +3463,6 @@
       <w:r>
         <w:t xml:space="preserve"> from Step 1, calculate </w:t>
       </w:r>
-      <w:proofErr w:type="gramStart"/>
       <m:oMath>
         <m:r>
           <w:rPr>
@@ -3748,7 +3470,6 @@
           </w:rPr>
           <m:t>P(</m:t>
         </m:r>
-        <w:proofErr w:type="gramEnd"/>
         <m:sSub>
           <m:sSubPr>
             <m:ctrlPr>
@@ -3822,7 +3543,6 @@
       <w:r>
         <w:t xml:space="preserve"> by taking 100,000 draws from a Bernoulli distribution with the success probability set to </w:t>
       </w:r>
-      <w:proofErr w:type="gramStart"/>
       <m:oMath>
         <m:r>
           <w:rPr>
@@ -3830,7 +3550,6 @@
           </w:rPr>
           <m:t>P(</m:t>
         </m:r>
-        <w:proofErr w:type="gramEnd"/>
         <m:sSub>
           <m:sSubPr>
             <m:ctrlPr>
@@ -3893,7 +3612,6 @@
       <w:r>
         <w:t xml:space="preserve"> from Step 1, calculate </w:t>
       </w:r>
-      <w:proofErr w:type="gramStart"/>
       <m:oMath>
         <m:r>
           <w:rPr>
@@ -3901,7 +3619,6 @@
           </w:rPr>
           <m:t>P(</m:t>
         </m:r>
-        <w:proofErr w:type="gramEnd"/>
         <m:sSub>
           <m:sSubPr>
             <m:ctrlPr>
@@ -3975,7 +3692,6 @@
       <w:r>
         <w:t xml:space="preserve"> by taking 100,000 draws from a Bernoulli distribution with the success probability set to </w:t>
       </w:r>
-      <w:proofErr w:type="gramStart"/>
       <m:oMath>
         <m:r>
           <w:rPr>
@@ -3983,7 +3699,6 @@
           </w:rPr>
           <m:t>P(</m:t>
         </m:r>
-        <w:proofErr w:type="gramEnd"/>
         <m:sSub>
           <m:sSubPr>
             <m:ctrlPr>
@@ -4032,7 +3747,6 @@
       <w:r>
         <w:t xml:space="preserve">Calculate </w:t>
       </w:r>
-      <w:proofErr w:type="gramStart"/>
       <m:oMath>
         <m:r>
           <w:rPr>
@@ -4040,7 +3754,6 @@
           </w:rPr>
           <m:t>P(</m:t>
         </m:r>
-        <w:proofErr w:type="gramEnd"/>
         <m:sSub>
           <m:sSubPr>
             <m:ctrlPr>
@@ -4279,7 +3992,6 @@
       <w:r>
         <w:t xml:space="preserve"> by taking 100,000 draws from a Bernoulli distribution with the success probability set to </w:t>
       </w:r>
-      <w:proofErr w:type="gramStart"/>
       <m:oMath>
         <m:r>
           <w:rPr>
@@ -4287,7 +3999,6 @@
           </w:rPr>
           <m:t>P(</m:t>
         </m:r>
-        <w:proofErr w:type="gramEnd"/>
         <m:sSub>
           <m:sSubPr>
             <m:ctrlPr>
@@ -4337,6 +4048,7 @@
         </w:numPr>
       </w:pPr>
       <w:r>
+        <w:lastRenderedPageBreak/>
         <w:t>Calculate the full observability estimate using the following steps:</w:t>
       </w:r>
     </w:p>
@@ -4351,7 +4063,6 @@
       <w:r>
         <w:t xml:space="preserve">Estimate the usual logistic regression model </w:t>
       </w:r>
-      <w:proofErr w:type="gramStart"/>
       <m:oMath>
         <m:r>
           <w:rPr>
@@ -4359,7 +4070,6 @@
           </w:rPr>
           <m:t>P(</m:t>
         </m:r>
-        <w:proofErr w:type="gramEnd"/>
         <m:sSub>
           <m:sSubPr>
             <m:ctrlPr>
@@ -4630,7 +4340,6 @@
       <w:r>
         <w:t xml:space="preserve"> from 0.25 to 0.75 on </w:t>
       </w:r>
-      <w:proofErr w:type="gramStart"/>
       <m:oMath>
         <m:r>
           <w:rPr>
@@ -4638,7 +4347,6 @@
           </w:rPr>
           <m:t>P(</m:t>
         </m:r>
-        <w:proofErr w:type="gramEnd"/>
         <m:sSub>
           <m:sSubPr>
             <m:ctrlPr>
@@ -4703,7 +4411,6 @@
         </w:numPr>
       </w:pPr>
       <w:r>
-        <w:lastRenderedPageBreak/>
         <w:t>Estimate the partial observability logistic regression model</w:t>
       </w:r>
     </w:p>
@@ -5322,7 +5029,6 @@
       <w:r>
         <w:t xml:space="preserve"> from 0.25 to 0.75 on </w:t>
       </w:r>
-      <w:proofErr w:type="gramStart"/>
       <m:oMath>
         <m:r>
           <w:rPr>
@@ -5330,7 +5036,6 @@
           </w:rPr>
           <m:t>P(</m:t>
         </m:r>
-        <w:proofErr w:type="gramEnd"/>
         <m:sSub>
           <m:sSubPr>
             <m:ctrlPr>
@@ -5385,15 +5090,7 @@
         <w:t>W</w:t>
       </w:r>
       <w:r>
-        <w:t xml:space="preserve">e consider two </w:t>
-      </w:r>
-      <w:proofErr w:type="spellStart"/>
-      <w:r>
-        <w:t>estimands</w:t>
-      </w:r>
-      <w:proofErr w:type="spellEnd"/>
-      <w:r>
-        <w:t xml:space="preserve"> (potential quantities of interest). First, we examine how well the full and partial observability models estimate the probability of the event of key interest (i.e.</w:t>
+        <w:t>e consider two estimands (potential quantities of interest). First, we examine how well the full and partial observability models estimate the probability of the event of key interest (i.e.</w:t>
       </w:r>
       <w:r>
         <w:t>,</w:t>
@@ -5401,7 +5098,6 @@
       <w:r>
         <w:t xml:space="preserve"> </w:t>
       </w:r>
-      <w:proofErr w:type="gramStart"/>
       <m:oMath>
         <m:r>
           <w:rPr>
@@ -5409,7 +5105,6 @@
           </w:rPr>
           <m:t>P(</m:t>
         </m:r>
-        <w:proofErr w:type="gramEnd"/>
         <m:sSub>
           <m:sSubPr>
             <m:ctrlPr>
@@ -5537,15 +5232,14 @@
         <w:t>and</w:t>
       </w:r>
       <w:r>
-        <w:t xml:space="preserve"> the functional form is slightly </w:t>
-      </w:r>
-      <w:proofErr w:type="spellStart"/>
-      <w:r>
-        <w:t>misspecified</w:t>
-      </w:r>
-      <w:proofErr w:type="spellEnd"/>
-      <w:r>
-        <w:t xml:space="preserve">. The figure shows the histogram and density for the large-sample bias in the estimate. The full observability model performs surprisingly well under misspecification. The absolute bias </w:t>
+        <w:t xml:space="preserve"> the functional form is slightly misspecified</w:t>
+      </w:r>
+      <w:r>
+        <w:t xml:space="preserve">. The figure shows the histogram and density for the large-sample bias in the estimate. The full observability model performs </w:t>
+      </w:r>
+      <w:r>
+        <w:lastRenderedPageBreak/>
+        <w:t xml:space="preserve">surprisingly well under misspecification. The absolute bias </w:t>
       </w:r>
       <w:r>
         <w:t>is</w:t>
@@ -5590,11 +5284,7 @@
         <w:t>th</w:t>
       </w:r>
       <w:r>
-        <w:t xml:space="preserve">e partial </w:t>
-      </w:r>
-      <w:r>
-        <w:lastRenderedPageBreak/>
-        <w:t>observability model tends to underestimate the occurrence of the event of interest and can drastically underes</w:t>
+        <w:t>e partial observability model tends to underestimate the occurrence of the event of interest and can drastically underes</w:t>
       </w:r>
       <w:r>
         <w:t>timate it.</w:t>
@@ -5949,7 +5639,6 @@
         </w:rPr>
         <w:t>= 0.93)</w:t>
       </w:r>
-      <w:proofErr w:type="gramStart"/>
       <w:r>
         <w:rPr>
           <w:rFonts w:cs="Times New Roman"/>
@@ -5962,7 +5651,6 @@
         </w:rPr>
         <w:t>.</w:t>
       </w:r>
-      <w:proofErr w:type="gramEnd"/>
       <w:r>
         <w:rPr>
           <w:rFonts w:cs="Times New Roman"/>
@@ -5980,7 +5668,14 @@
         <w:rPr>
           <w:rFonts w:cs="Times New Roman"/>
         </w:rPr>
-        <w:t>relationship between the true probability and the estimated probability from the partial observability model</w:t>
+        <w:t xml:space="preserve">relationship between the true probability and the </w:t>
+      </w:r>
+      <w:r>
+        <w:rPr>
+          <w:rFonts w:cs="Times New Roman"/>
+        </w:rPr>
+        <w:lastRenderedPageBreak/>
+        <w:t>estimated probability from the partial observability model</w:t>
       </w:r>
       <w:r>
         <w:rPr>
@@ -6032,8 +5727,6 @@
           <w:rFonts w:cs="Times New Roman"/>
         </w:rPr>
       </w:pPr>
-      <w:bookmarkStart w:id="6" w:name="_GoBack"/>
-      <w:bookmarkEnd w:id="6"/>
       <w:r>
         <w:rPr>
           <w:rFonts w:cs="Times New Roman"/>
@@ -6153,11 +5846,7 @@
         <w:t>= 0.99). While t</w:t>
       </w:r>
       <w:r>
-        <w:t xml:space="preserve">he partial observability </w:t>
-      </w:r>
-      <w:r>
-        <w:lastRenderedPageBreak/>
-        <w:t xml:space="preserve">model does a substantially better job </w:t>
+        <w:t xml:space="preserve">he partial observability model does a substantially better job </w:t>
       </w:r>
       <w:r>
         <w:t xml:space="preserve">of </w:t>
@@ -6306,8 +5995,8 @@
       <w:r>
         <w:t>.</w:t>
       </w:r>
-      <w:bookmarkStart w:id="7" w:name="h.skhcaemba80u" w:colFirst="0" w:colLast="0"/>
-      <w:bookmarkEnd w:id="7"/>
+      <w:bookmarkStart w:id="6" w:name="h.skhcaemba80u" w:colFirst="0" w:colLast="0"/>
+      <w:bookmarkEnd w:id="6"/>
     </w:p>
     <w:p>
       <w:pPr>
@@ -6321,13 +6010,8 @@
       <w:pPr>
         <w:pStyle w:val="References"/>
       </w:pPr>
-      <w:proofErr w:type="spellStart"/>
-      <w:r>
-        <w:t>Abowd</w:t>
-      </w:r>
-      <w:proofErr w:type="spellEnd"/>
-      <w:r>
-        <w:t xml:space="preserve">, John M., and Henry S. Farber. 1982. “Job Queues and the Union Status of Workers.” </w:t>
+      <w:r>
+        <w:t xml:space="preserve">Abowd, John M., and Henry S. Farber. 1982. “Job Queues and the Union Status of Workers.” </w:t>
       </w:r>
       <w:r>
         <w:rPr>
@@ -6343,24 +6027,15 @@
       <w:pPr>
         <w:pStyle w:val="References"/>
       </w:pPr>
-      <w:proofErr w:type="gramStart"/>
-      <w:r>
+      <w:r>
+        <w:lastRenderedPageBreak/>
         <w:t>Amir</w:t>
       </w:r>
       <w:r>
-        <w:t xml:space="preserve">, </w:t>
-      </w:r>
-      <w:proofErr w:type="spellStart"/>
-      <w:r>
-        <w:t>Shmueli</w:t>
-      </w:r>
-      <w:proofErr w:type="spellEnd"/>
-      <w:r>
-        <w:t>.</w:t>
-      </w:r>
-      <w:proofErr w:type="gramEnd"/>
-      <w:r>
-        <w:t xml:space="preserve"> 2001. “The Effect of Health on Acute Care Supplemental Insurance Ownership: An Empirical Analysis.” </w:t>
+        <w:t>, Shmueli</w:t>
+      </w:r>
+      <w:r>
+        <w:t xml:space="preserve">. 2001. “The Effect of Health on Acute Care Supplemental Insurance Ownership: An Empirical Analysis.” </w:t>
       </w:r>
       <w:r>
         <w:rPr>
@@ -6376,13 +6051,8 @@
       <w:pPr>
         <w:pStyle w:val="References"/>
       </w:pPr>
-      <w:proofErr w:type="spellStart"/>
-      <w:r>
-        <w:t>Boyes</w:t>
-      </w:r>
-      <w:proofErr w:type="spellEnd"/>
-      <w:r>
-        <w:t xml:space="preserve">, William J., Dennis L. Hoffman, and Stuart A. Low. 1989. “An Econometric Analysis of the Bank Credit Scoring Problem." </w:t>
+      <w:r>
+        <w:t xml:space="preserve">Boyes, William J., Dennis L. Hoffman, and Stuart A. Low. 1989. “An Econometric Analysis of the Bank Credit Scoring Problem." </w:t>
       </w:r>
       <w:r>
         <w:rPr>
@@ -6398,18 +6068,8 @@
       <w:pPr>
         <w:pStyle w:val="References"/>
       </w:pPr>
-      <w:proofErr w:type="spellStart"/>
-      <w:proofErr w:type="gramStart"/>
-      <w:r>
-        <w:t>Braumoeller</w:t>
-      </w:r>
-      <w:proofErr w:type="spellEnd"/>
-      <w:r>
-        <w:t>, Bear F. 2003.</w:t>
-      </w:r>
-      <w:proofErr w:type="gramEnd"/>
-      <w:r>
-        <w:t xml:space="preserve"> “Causal Complexity and the Study of Politics.” </w:t>
+      <w:r>
+        <w:t xml:space="preserve">Braumoeller, Bear F. 2003. “Causal Complexity and the Study of Politics.” </w:t>
       </w:r>
       <w:r>
         <w:rPr>
@@ -6425,18 +6085,8 @@
       <w:pPr>
         <w:pStyle w:val="References"/>
       </w:pPr>
-      <w:proofErr w:type="spellStart"/>
-      <w:proofErr w:type="gramStart"/>
-      <w:r>
-        <w:t>Braumoeller</w:t>
-      </w:r>
-      <w:proofErr w:type="spellEnd"/>
-      <w:r>
-        <w:t>, Bear F. and Austin Carson.</w:t>
-      </w:r>
-      <w:proofErr w:type="gramEnd"/>
-      <w:r>
-        <w:t xml:space="preserve"> 2011. “Political Irrelevance, Democracy, and the Limits of Militarized Conflict.” </w:t>
+      <w:r>
+        <w:t xml:space="preserve">Braumoeller, Bear F. and Austin Carson. 2011. “Political Irrelevance, Democracy, and the Limits of Militarized Conflict.” </w:t>
       </w:r>
       <w:r>
         <w:rPr>
@@ -6459,51 +6109,7 @@
         <w:rPr>
           <w:szCs w:val="20"/>
         </w:rPr>
-        <w:t xml:space="preserve">Chen, </w:t>
-      </w:r>
-      <w:proofErr w:type="spellStart"/>
-      <w:r>
-        <w:rPr>
-          <w:szCs w:val="20"/>
-        </w:rPr>
-        <w:t>Gongmeng</w:t>
-      </w:r>
-      <w:proofErr w:type="spellEnd"/>
-      <w:r>
-        <w:rPr>
-          <w:szCs w:val="20"/>
-        </w:rPr>
-        <w:t xml:space="preserve">, Michael Firth, Daniel N. </w:t>
-      </w:r>
-      <w:proofErr w:type="spellStart"/>
-      <w:proofErr w:type="gramStart"/>
-      <w:r>
-        <w:rPr>
-          <w:szCs w:val="20"/>
-        </w:rPr>
-        <w:t>Gao</w:t>
-      </w:r>
-      <w:proofErr w:type="spellEnd"/>
-      <w:proofErr w:type="gramEnd"/>
-      <w:r>
-        <w:rPr>
-          <w:szCs w:val="20"/>
-        </w:rPr>
-        <w:t xml:space="preserve">, and Oliver M. </w:t>
-      </w:r>
-      <w:proofErr w:type="spellStart"/>
-      <w:r>
-        <w:rPr>
-          <w:szCs w:val="20"/>
-        </w:rPr>
-        <w:t>Rui</w:t>
-      </w:r>
-      <w:proofErr w:type="spellEnd"/>
-      <w:r>
-        <w:rPr>
-          <w:szCs w:val="20"/>
-        </w:rPr>
-        <w:t xml:space="preserve">. 2006. “Ownership Structure, Corporate Governance, and Fraud: Evidence from China.” </w:t>
+        <w:t xml:space="preserve">Chen, Gongmeng, Michael Firth, Daniel N. Gao, and Oliver M. Rui. 2006. “Ownership Structure, Corporate Governance, and Fraud: Evidence from China.” </w:t>
       </w:r>
       <w:r>
         <w:rPr>
@@ -6526,55 +6132,11 @@
           <w:szCs w:val="20"/>
         </w:rPr>
       </w:pPr>
-      <w:proofErr w:type="spellStart"/>
-      <w:proofErr w:type="gramStart"/>
       <w:r>
         <w:rPr>
           <w:szCs w:val="20"/>
         </w:rPr>
-        <w:t>Comola</w:t>
-      </w:r>
-      <w:proofErr w:type="spellEnd"/>
-      <w:r>
-        <w:rPr>
-          <w:szCs w:val="20"/>
-        </w:rPr>
-        <w:t xml:space="preserve">, </w:t>
-      </w:r>
-      <w:proofErr w:type="spellStart"/>
-      <w:r>
-        <w:rPr>
-          <w:szCs w:val="20"/>
-        </w:rPr>
-        <w:t>Margherita</w:t>
-      </w:r>
-      <w:proofErr w:type="spellEnd"/>
-      <w:r>
-        <w:rPr>
-          <w:szCs w:val="20"/>
-        </w:rPr>
-        <w:t xml:space="preserve">, and Marcel </w:t>
-      </w:r>
-      <w:proofErr w:type="spellStart"/>
-      <w:r>
-        <w:rPr>
-          <w:szCs w:val="20"/>
-        </w:rPr>
-        <w:t>Fafchamps</w:t>
-      </w:r>
-      <w:proofErr w:type="spellEnd"/>
-      <w:r>
-        <w:rPr>
-          <w:szCs w:val="20"/>
-        </w:rPr>
-        <w:t>.</w:t>
-      </w:r>
-      <w:proofErr w:type="gramEnd"/>
-      <w:r>
-        <w:rPr>
-          <w:szCs w:val="20"/>
-        </w:rPr>
-        <w:t xml:space="preserve"> 2014. “Testing Unilateral and Bilateral Link Formation.” </w:t>
+        <w:t xml:space="preserve">Comola, Margherita, and Marcel Fafchamps. 2014. “Testing Unilateral and Bilateral Link Formation.” </w:t>
       </w:r>
       <w:r>
         <w:rPr>
@@ -6594,37 +6156,8 @@
       <w:pPr>
         <w:pStyle w:val="References"/>
       </w:pPr>
-      <w:proofErr w:type="spellStart"/>
-      <w:r>
-        <w:t>Dimara</w:t>
-      </w:r>
-      <w:proofErr w:type="spellEnd"/>
-      <w:r>
-        <w:t xml:space="preserve">, </w:t>
-      </w:r>
-      <w:proofErr w:type="spellStart"/>
-      <w:r>
-        <w:t>Efthalia</w:t>
-      </w:r>
-      <w:proofErr w:type="spellEnd"/>
-      <w:r>
-        <w:t xml:space="preserve">, and </w:t>
-      </w:r>
-      <w:proofErr w:type="spellStart"/>
-      <w:r>
-        <w:t>Dimitris</w:t>
-      </w:r>
-      <w:proofErr w:type="spellEnd"/>
-      <w:r>
-        <w:t xml:space="preserve"> </w:t>
-      </w:r>
-      <w:proofErr w:type="spellStart"/>
-      <w:r>
-        <w:t>Skuras</w:t>
-      </w:r>
-      <w:proofErr w:type="spellEnd"/>
-      <w:r>
-        <w:t>. 2003. “</w:t>
+      <w:r>
+        <w:t>Dimara, Efthalia, and Dimitris Skuras. 2003. “</w:t>
       </w:r>
       <w:r>
         <w:t>Adoption of Agricultural I</w:t>
@@ -6673,20 +6206,11 @@
           <w:szCs w:val="20"/>
         </w:rPr>
       </w:pPr>
-      <w:proofErr w:type="gramStart"/>
       <w:r>
         <w:rPr>
           <w:szCs w:val="20"/>
         </w:rPr>
-        <w:lastRenderedPageBreak/>
-        <w:t>Feinstein, Jonathan S. 1990.</w:t>
-      </w:r>
-      <w:proofErr w:type="gramEnd"/>
-      <w:r>
-        <w:rPr>
-          <w:szCs w:val="20"/>
-        </w:rPr>
-        <w:t xml:space="preserve"> “Detection Controlled Estimation.” </w:t>
+        <w:t xml:space="preserve">Feinstein, Jonathan S. 1990. “Detection Controlled Estimation.” </w:t>
       </w:r>
       <w:r>
         <w:rPr>
@@ -6712,45 +6236,8 @@
       <w:pPr>
         <w:pStyle w:val="References"/>
       </w:pPr>
-      <w:proofErr w:type="spellStart"/>
-      <w:r>
-        <w:t>Gelman</w:t>
-      </w:r>
-      <w:proofErr w:type="spellEnd"/>
-      <w:r>
-        <w:t xml:space="preserve">, Andrew, </w:t>
-      </w:r>
-      <w:proofErr w:type="spellStart"/>
-      <w:r>
-        <w:t>Aleks</w:t>
-      </w:r>
-      <w:proofErr w:type="spellEnd"/>
-      <w:r>
-        <w:t xml:space="preserve"> </w:t>
-      </w:r>
-      <w:proofErr w:type="spellStart"/>
-      <w:r>
-        <w:t>Jakulin</w:t>
-      </w:r>
-      <w:proofErr w:type="spellEnd"/>
-      <w:r>
-        <w:t xml:space="preserve">, Maria </w:t>
-      </w:r>
-      <w:proofErr w:type="spellStart"/>
-      <w:r>
-        <w:t>Grazia</w:t>
-      </w:r>
-      <w:proofErr w:type="spellEnd"/>
-      <w:r>
-        <w:t xml:space="preserve"> </w:t>
-      </w:r>
-      <w:proofErr w:type="spellStart"/>
-      <w:r>
-        <w:t>Pittau</w:t>
-      </w:r>
-      <w:proofErr w:type="spellEnd"/>
-      <w:r>
-        <w:t xml:space="preserve">, and Yu-Sung Su. </w:t>
+      <w:r>
+        <w:t xml:space="preserve">Gelman, Andrew, Aleks Jakulin, Maria Grazia Pittau, and Yu-Sung Su. </w:t>
       </w:r>
       <w:r>
         <w:t xml:space="preserve">2008. </w:t>
@@ -6773,23 +6260,7 @@
         <w:pStyle w:val="References"/>
       </w:pPr>
       <w:r>
-        <w:t xml:space="preserve">Heywood, John S., and </w:t>
-      </w:r>
-      <w:proofErr w:type="spellStart"/>
-      <w:r>
-        <w:t>Madhu</w:t>
-      </w:r>
-      <w:proofErr w:type="spellEnd"/>
-      <w:r>
-        <w:t xml:space="preserve"> S. </w:t>
-      </w:r>
-      <w:proofErr w:type="spellStart"/>
-      <w:r>
-        <w:t>Mohanty</w:t>
-      </w:r>
-      <w:proofErr w:type="spellEnd"/>
-      <w:r>
-        <w:t xml:space="preserve">. “Race and Employment in the Federal Sector.” </w:t>
+        <w:t xml:space="preserve">Heywood, John S., and Madhu S. Mohanty. “Race and Employment in the Federal Sector.” </w:t>
       </w:r>
       <w:r>
         <w:rPr>
@@ -6808,33 +6279,11 @@
           <w:szCs w:val="20"/>
         </w:rPr>
       </w:pPr>
-      <w:proofErr w:type="gramStart"/>
       <w:r>
         <w:rPr>
           <w:szCs w:val="20"/>
         </w:rPr>
-        <w:t xml:space="preserve">Knight, Malcolm, and Julio A. </w:t>
-      </w:r>
-      <w:proofErr w:type="spellStart"/>
-      <w:r>
-        <w:rPr>
-          <w:szCs w:val="20"/>
-        </w:rPr>
-        <w:t>Santaella</w:t>
-      </w:r>
-      <w:proofErr w:type="spellEnd"/>
-      <w:r>
-        <w:rPr>
-          <w:szCs w:val="20"/>
-        </w:rPr>
-        <w:t>.</w:t>
-      </w:r>
-      <w:proofErr w:type="gramEnd"/>
-      <w:r>
-        <w:rPr>
-          <w:szCs w:val="20"/>
-        </w:rPr>
-        <w:t xml:space="preserve"> 1997. “Economic </w:t>
+        <w:t xml:space="preserve">Knight, Malcolm, and Julio A. Santaella. 1997. “Economic </w:t>
       </w:r>
       <w:r>
         <w:rPr>
@@ -6940,33 +6389,11 @@
           <w:szCs w:val="20"/>
         </w:rPr>
       </w:pPr>
-      <w:proofErr w:type="spellStart"/>
       <w:r>
         <w:rPr>
           <w:szCs w:val="20"/>
         </w:rPr>
-        <w:t>Sekhon</w:t>
-      </w:r>
-      <w:proofErr w:type="spellEnd"/>
-      <w:r>
-        <w:rPr>
-          <w:szCs w:val="20"/>
-        </w:rPr>
-        <w:t xml:space="preserve">, </w:t>
-      </w:r>
-      <w:proofErr w:type="spellStart"/>
-      <w:r>
-        <w:rPr>
-          <w:szCs w:val="20"/>
-        </w:rPr>
-        <w:t>Jasjeet</w:t>
-      </w:r>
-      <w:proofErr w:type="spellEnd"/>
-      <w:r>
-        <w:rPr>
-          <w:szCs w:val="20"/>
-        </w:rPr>
-        <w:t xml:space="preserve"> S., and Walter R. Mebane. 1998. “Genetic Optimization Using Derivatives.” </w:t>
+        <w:t xml:space="preserve">Sekhon, Jasjeet S., and Walter R. Mebane. 1998. “Genetic Optimization Using Derivatives.” </w:t>
       </w:r>
       <w:r>
         <w:rPr>
@@ -6988,39 +6415,7 @@
         <w:pStyle w:val="References"/>
       </w:pPr>
       <w:r>
-        <w:t xml:space="preserve">Mebane </w:t>
-      </w:r>
-      <w:proofErr w:type="spellStart"/>
-      <w:r>
-        <w:t>Jr</w:t>
-      </w:r>
-      <w:proofErr w:type="spellEnd"/>
-      <w:r>
-        <w:t xml:space="preserve">, Walter R., and </w:t>
-      </w:r>
-      <w:proofErr w:type="spellStart"/>
-      <w:r>
-        <w:t>Jasjeet</w:t>
-      </w:r>
-      <w:proofErr w:type="spellEnd"/>
-      <w:r>
-        <w:t xml:space="preserve"> S. </w:t>
-      </w:r>
-      <w:proofErr w:type="spellStart"/>
-      <w:r>
-        <w:t>Sekhon</w:t>
-      </w:r>
-      <w:proofErr w:type="spellEnd"/>
-      <w:r>
-        <w:t xml:space="preserve">. 2011. “Genetic Optimization Using Derivatives: The </w:t>
-      </w:r>
-      <w:proofErr w:type="spellStart"/>
-      <w:r>
-        <w:t>rgenoud</w:t>
-      </w:r>
-      <w:proofErr w:type="spellEnd"/>
-      <w:r>
-        <w:t xml:space="preserve"> Package for R.” </w:t>
+        <w:t xml:space="preserve">Mebane Jr, Walter R., and Jasjeet S. Sekhon. 2011. “Genetic Optimization Using Derivatives: The rgenoud Package for R.” </w:t>
       </w:r>
       <w:r>
         <w:rPr>
@@ -7036,13 +6431,8 @@
       <w:pPr>
         <w:pStyle w:val="References"/>
       </w:pPr>
-      <w:proofErr w:type="spellStart"/>
-      <w:r>
-        <w:t>Meng</w:t>
-      </w:r>
-      <w:proofErr w:type="spellEnd"/>
-      <w:r>
-        <w:t xml:space="preserve">, Chun-Lo, and Peter Schmidt. 1985. “On the Cost of Partial Observability in the Bivariate Probit Model." </w:t>
+      <w:r>
+        <w:t xml:space="preserve">Meng, Chun-Lo, and Peter Schmidt. 1985. “On the Cost of Partial Observability in the Bivariate Probit Model." </w:t>
       </w:r>
       <w:r>
         <w:rPr>
@@ -7058,21 +6448,8 @@
       <w:pPr>
         <w:pStyle w:val="References"/>
       </w:pPr>
-      <w:proofErr w:type="spellStart"/>
-      <w:r>
-        <w:t>Mohanty</w:t>
-      </w:r>
-      <w:proofErr w:type="spellEnd"/>
-      <w:r>
-        <w:t xml:space="preserve">, </w:t>
-      </w:r>
-      <w:proofErr w:type="spellStart"/>
-      <w:r>
-        <w:t>Madhu</w:t>
-      </w:r>
-      <w:proofErr w:type="spellEnd"/>
-      <w:r>
-        <w:t xml:space="preserve"> S. 2002 “A Bivariate Probit Approach to the Determination of Employment: A Study of Teen Employment Differentials in Los Angeles County.” </w:t>
+      <w:r>
+        <w:t xml:space="preserve">Mohanty, Madhu S. 2002 “A Bivariate Probit Approach to the Determination of Employment: A Study of Teen Employment Differentials in Los Angeles County.” </w:t>
       </w:r>
       <w:r>
         <w:rPr>
@@ -7088,13 +6465,8 @@
       <w:pPr>
         <w:pStyle w:val="References"/>
       </w:pPr>
-      <w:proofErr w:type="spellStart"/>
-      <w:r>
-        <w:t>Nieman</w:t>
-      </w:r>
-      <w:proofErr w:type="spellEnd"/>
-      <w:r>
-        <w:t xml:space="preserve">, Mark David. 2015. “Statistical Analysis of Strategic Interaction with Unobserved Player Actions: Introducing a Strategic Probit with Partial Observability.” </w:t>
+      <w:r>
+        <w:t xml:space="preserve">Nieman, Mark David. 2015. “Statistical Analysis of Strategic Interaction with Unobserved Player Actions: Introducing a Strategic Probit with Partial Observability.” </w:t>
       </w:r>
       <w:r>
         <w:rPr>
@@ -7127,13 +6499,8 @@
       <w:pPr>
         <w:pStyle w:val="References"/>
       </w:pPr>
-      <w:proofErr w:type="spellStart"/>
-      <w:r>
-        <w:t>Przeworski</w:t>
-      </w:r>
-      <w:proofErr w:type="spellEnd"/>
-      <w:r>
-        <w:t xml:space="preserve">, Adam, and James Raymond Vreeland. 2000. “The Effect of IMF Programs on Economic Growth.” </w:t>
+      <w:r>
+        <w:t xml:space="preserve">Przeworski, Adam, and James Raymond Vreeland. 2000. “The Effect of IMF Programs on Economic Growth.” </w:t>
       </w:r>
       <w:r>
         <w:rPr>
@@ -7149,13 +6516,8 @@
       <w:pPr>
         <w:pStyle w:val="References"/>
       </w:pPr>
-      <w:proofErr w:type="spellStart"/>
-      <w:r>
-        <w:t>Przeworski</w:t>
-      </w:r>
-      <w:proofErr w:type="spellEnd"/>
-      <w:r>
-        <w:t xml:space="preserve">, Adam, and James Raymond Vreeland. 2002. “A Statistical Model of Bilateral Cooperation.” </w:t>
+      <w:r>
+        <w:t xml:space="preserve">Przeworski, Adam, and James Raymond Vreeland. 2002. “A Statistical Model of Bilateral Cooperation.” </w:t>
       </w:r>
       <w:r>
         <w:rPr>
@@ -7205,13 +6567,8 @@
       <w:pPr>
         <w:pStyle w:val="References"/>
       </w:pPr>
-      <w:proofErr w:type="spellStart"/>
-      <w:r>
-        <w:t>Tukey</w:t>
-      </w:r>
-      <w:proofErr w:type="spellEnd"/>
-      <w:r>
-        <w:t xml:space="preserve">, John W. 1986. “Sunset Salvo.” </w:t>
+      <w:r>
+        <w:t xml:space="preserve">Tukey, John W. 1986. “Sunset Salvo.” </w:t>
       </w:r>
       <w:r>
         <w:rPr>
@@ -7228,6 +6585,7 @@
         <w:pStyle w:val="References"/>
       </w:pPr>
       <w:r>
+        <w:lastRenderedPageBreak/>
         <w:t xml:space="preserve">Vreeland, James Raymond. 2003. </w:t>
       </w:r>
       <w:r>
@@ -7245,15 +6603,7 @@
         <w:pStyle w:val="References"/>
       </w:pPr>
       <w:r>
-        <w:t xml:space="preserve">Wang, Tracy </w:t>
-      </w:r>
-      <w:proofErr w:type="spellStart"/>
-      <w:r>
-        <w:t>Yue</w:t>
-      </w:r>
-      <w:proofErr w:type="spellEnd"/>
-      <w:r>
-        <w:t xml:space="preserve">. 2013. “Corporate Securities Fraud: Insights from a New Empirical Framework.” </w:t>
+        <w:t xml:space="preserve">Wang, Tracy Yue. 2013. “Corporate Securities Fraud: Insights from a New Empirical Framework.” </w:t>
       </w:r>
       <w:r>
         <w:rPr>
@@ -7293,8 +6643,8 @@
       <w:r>
         <w:t>72:484-498.</w:t>
       </w:r>
-      <w:bookmarkStart w:id="8" w:name="h.7vxsubpjp5w5" w:colFirst="0" w:colLast="0"/>
-      <w:bookmarkEnd w:id="8"/>
+      <w:bookmarkStart w:id="7" w:name="h.7vxsubpjp5w5" w:colFirst="0" w:colLast="0"/>
+      <w:bookmarkEnd w:id="7"/>
     </w:p>
     <w:p>
       <w:pPr>
@@ -7411,32 +6761,19 @@
           <w:b/>
         </w:rPr>
       </w:pPr>
-      <w:bookmarkStart w:id="9" w:name="_Ref263843309"/>
+      <w:bookmarkStart w:id="8" w:name="_Ref263843309"/>
       <w:r>
         <w:t xml:space="preserve">Figure </w:t>
       </w:r>
-      <w:r>
-        <w:fldChar w:fldCharType="begin"/>
-      </w:r>
-      <w:r>
-        <w:instrText xml:space="preserve"> SEQ Figure \* ARABIC </w:instrText>
-      </w:r>
-      <w:r>
-        <w:fldChar w:fldCharType="separate"/>
-      </w:r>
-      <w:r>
-        <w:rPr>
-          <w:noProof/>
-        </w:rPr>
-        <w:t>1</w:t>
-      </w:r>
-      <w:r>
-        <w:rPr>
-          <w:noProof/>
-        </w:rPr>
-        <w:fldChar w:fldCharType="end"/>
-      </w:r>
-      <w:bookmarkEnd w:id="9"/>
+      <w:fldSimple w:instr=" SEQ Figure \* ARABIC ">
+        <w:r>
+          <w:rPr>
+            <w:noProof/>
+          </w:rPr>
+          <w:t>1</w:t>
+        </w:r>
+      </w:fldSimple>
+      <w:bookmarkEnd w:id="8"/>
       <w:r>
         <w:t xml:space="preserve">: </w:t>
       </w:r>
@@ -7450,15 +6787,7 @@
         <w:t>and</w:t>
       </w:r>
       <w:r>
-        <w:t xml:space="preserve"> the functional form is slightly </w:t>
-      </w:r>
-      <w:proofErr w:type="spellStart"/>
-      <w:r>
-        <w:t>misspecified</w:t>
-      </w:r>
-      <w:proofErr w:type="spellEnd"/>
-      <w:r>
-        <w:t>.</w:t>
+        <w:t xml:space="preserve"> the functional form is slightly misspecified.</w:t>
       </w:r>
     </w:p>
     <w:p/>
@@ -7571,32 +6900,19 @@
       <w:pPr>
         <w:pStyle w:val="Caption"/>
       </w:pPr>
-      <w:bookmarkStart w:id="10" w:name="_Ref263843527"/>
+      <w:bookmarkStart w:id="9" w:name="_Ref263843527"/>
       <w:r>
         <w:t xml:space="preserve">Figure </w:t>
       </w:r>
-      <w:r>
-        <w:fldChar w:fldCharType="begin"/>
-      </w:r>
-      <w:r>
-        <w:instrText xml:space="preserve"> SEQ Figure \* ARABIC </w:instrText>
-      </w:r>
-      <w:r>
-        <w:fldChar w:fldCharType="separate"/>
-      </w:r>
-      <w:r>
-        <w:rPr>
-          <w:noProof/>
-        </w:rPr>
-        <w:t>2</w:t>
-      </w:r>
-      <w:r>
-        <w:rPr>
-          <w:noProof/>
-        </w:rPr>
-        <w:fldChar w:fldCharType="end"/>
-      </w:r>
-      <w:bookmarkEnd w:id="10"/>
+      <w:fldSimple w:instr=" SEQ Figure \* ARABIC ">
+        <w:r>
+          <w:rPr>
+            <w:noProof/>
+          </w:rPr>
+          <w:t>2</w:t>
+        </w:r>
+      </w:fldSimple>
+      <w:bookmarkEnd w:id="9"/>
       <w:r>
         <w:t xml:space="preserve">: </w:t>
       </w:r>
@@ -7607,13 +6923,8 @@
         <w:t xml:space="preserve">the ability of the full and partial observability models to estimate how the occurrence probability of the event of interest changes as the key explanatory variable moves from a low value to a high value when the </w:t>
       </w:r>
       <w:r>
-        <w:t xml:space="preserve">functional form is slightly </w:t>
-      </w:r>
-      <w:proofErr w:type="spellStart"/>
-      <w:r>
-        <w:t>misspecified</w:t>
-      </w:r>
-      <w:proofErr w:type="spellEnd"/>
+        <w:t>functional form is slightly misspecified</w:t>
+      </w:r>
       <w:r>
         <w:t>.</w:t>
       </w:r>
@@ -7698,36 +7009,23 @@
       <w:pPr>
         <w:pStyle w:val="Caption"/>
       </w:pPr>
-      <w:bookmarkStart w:id="11" w:name="_Ref263843562"/>
+      <w:bookmarkStart w:id="10" w:name="_Ref263843562"/>
       <w:r>
         <w:t xml:space="preserve">Figure </w:t>
       </w:r>
-      <w:r>
-        <w:fldChar w:fldCharType="begin"/>
-      </w:r>
-      <w:r>
-        <w:instrText xml:space="preserve"> SEQ Figure \* ARABIC </w:instrText>
-      </w:r>
-      <w:r>
-        <w:fldChar w:fldCharType="separate"/>
-      </w:r>
+      <w:fldSimple w:instr=" SEQ Figure \* ARABIC ">
+        <w:r>
+          <w:rPr>
+            <w:noProof/>
+          </w:rPr>
+          <w:t>3</w:t>
+        </w:r>
+      </w:fldSimple>
+      <w:bookmarkEnd w:id="10"/>
       <w:r>
         <w:rPr>
           <w:noProof/>
         </w:rPr>
-        <w:t>3</w:t>
-      </w:r>
-      <w:r>
-        <w:rPr>
-          <w:noProof/>
-        </w:rPr>
-        <w:fldChar w:fldCharType="end"/>
-      </w:r>
-      <w:bookmarkEnd w:id="11"/>
-      <w:r>
-        <w:rPr>
-          <w:noProof/>
-        </w:rPr>
         <w:t>:</w:t>
       </w:r>
       <w:r>
@@ -7740,15 +7038,7 @@
         <w:t xml:space="preserve"> the relationship between the true probability and the estimated probability of the event of interest</w:t>
       </w:r>
       <w:r>
-        <w:t xml:space="preserve"> for the full and partial observability models when the model is slightly </w:t>
-      </w:r>
-      <w:proofErr w:type="spellStart"/>
-      <w:r>
-        <w:t>misspecified</w:t>
-      </w:r>
-      <w:proofErr w:type="spellEnd"/>
-      <w:r>
-        <w:t>.</w:t>
+        <w:t xml:space="preserve"> for the full and partial observability models when the model is slightly misspecified.</w:t>
       </w:r>
     </w:p>
     <w:p>
@@ -7847,32 +7137,19 @@
       <w:pPr>
         <w:pStyle w:val="Caption"/>
       </w:pPr>
-      <w:bookmarkStart w:id="12" w:name="_Ref263843608"/>
+      <w:bookmarkStart w:id="11" w:name="_Ref263843608"/>
       <w:r>
         <w:t xml:space="preserve">Figure </w:t>
       </w:r>
-      <w:r>
-        <w:fldChar w:fldCharType="begin"/>
-      </w:r>
-      <w:r>
-        <w:instrText xml:space="preserve"> SEQ Figure \* ARABIC </w:instrText>
-      </w:r>
-      <w:r>
-        <w:fldChar w:fldCharType="separate"/>
-      </w:r>
-      <w:r>
-        <w:rPr>
-          <w:noProof/>
-        </w:rPr>
-        <w:t>4</w:t>
-      </w:r>
-      <w:r>
-        <w:rPr>
-          <w:noProof/>
-        </w:rPr>
-        <w:fldChar w:fldCharType="end"/>
-      </w:r>
-      <w:bookmarkEnd w:id="12"/>
+      <w:fldSimple w:instr=" SEQ Figure \* ARABIC ">
+        <w:r>
+          <w:rPr>
+            <w:noProof/>
+          </w:rPr>
+          <w:t>4</w:t>
+        </w:r>
+      </w:fldSimple>
+      <w:bookmarkEnd w:id="11"/>
       <w:r>
         <w:t xml:space="preserve">: </w:t>
       </w:r>
@@ -7883,13 +7160,8 @@
         <w:t>the relationship between the true effect and the estimated e</w:t>
       </w:r>
       <w:r>
-        <w:t xml:space="preserve">ffect on the event of interest for the full and partial observability models when the model is slightly </w:t>
-      </w:r>
-      <w:proofErr w:type="spellStart"/>
-      <w:r>
-        <w:t>misspecified</w:t>
-      </w:r>
-      <w:proofErr w:type="spellEnd"/>
+        <w:t>ffect on the event of interest for the full and partial observability models when the model is slightly misspecified</w:t>
+      </w:r>
       <w:r>
         <w:t>.</w:t>
       </w:r>
@@ -7960,7 +7232,7 @@
       <w:rPr>
         <w:noProof/>
       </w:rPr>
-      <w:t>12</w:t>
+      <w:t>2</w:t>
     </w:r>
     <w:r>
       <w:fldChar w:fldCharType="end"/>
@@ -8015,23 +7287,7 @@
             <w:rStyle w:val="Hyperlink"/>
             <w:szCs w:val="18"/>
           </w:rPr>
-          <w:t>github.com/</w:t>
-        </w:r>
-        <w:proofErr w:type="spellStart"/>
-        <w:r>
-          <w:rPr>
-            <w:rStyle w:val="Hyperlink"/>
-            <w:szCs w:val="18"/>
-          </w:rPr>
-          <w:t>carlislerainey</w:t>
-        </w:r>
-        <w:proofErr w:type="spellEnd"/>
-        <w:r>
-          <w:rPr>
-            <w:rStyle w:val="Hyperlink"/>
-            <w:szCs w:val="18"/>
-          </w:rPr>
-          <w:t>/unreliable-inferences</w:t>
+          <w:t>github.com/carlislerainey/unreliable-inferences</w:t>
         </w:r>
       </w:hyperlink>
       <w:r>
@@ -8062,21 +7318,7 @@
         <w:rPr>
           <w:szCs w:val="18"/>
         </w:rPr>
-        <w:t xml:space="preserve"> Carlisle Rainey is Assistant Professor of Political Science, University at Buffalo, SUNY, </w:t>
-      </w:r>
-      <w:proofErr w:type="gramStart"/>
-      <w:r>
-        <w:rPr>
-          <w:szCs w:val="18"/>
-        </w:rPr>
-        <w:t>520 Park Hall, Buffalo, NY 14260</w:t>
-      </w:r>
-      <w:proofErr w:type="gramEnd"/>
-      <w:r>
-        <w:rPr>
-          <w:szCs w:val="18"/>
-        </w:rPr>
-        <w:t xml:space="preserve"> (</w:t>
+        <w:t xml:space="preserve"> Carlisle Rainey is Assistant Professor of Political Science, University at Buffalo, SUNY, 520 Park Hall, Buffalo, NY 14260 (</w:t>
       </w:r>
       <w:hyperlink r:id="rId2" w:history="1">
         <w:r>
@@ -8115,21 +7357,7 @@
         <w:rPr>
           <w:szCs w:val="18"/>
         </w:rPr>
-        <w:t xml:space="preserve"> Robert A. Jackson is Professor of Political Science, Florida State University, 531 Bellamy Building, Florida State University, </w:t>
-      </w:r>
-      <w:proofErr w:type="gramStart"/>
-      <w:r>
-        <w:rPr>
-          <w:szCs w:val="18"/>
-        </w:rPr>
-        <w:t>Tallahassee, FL 32306</w:t>
-      </w:r>
-      <w:proofErr w:type="gramEnd"/>
-      <w:r>
-        <w:rPr>
-          <w:szCs w:val="18"/>
-        </w:rPr>
-        <w:t xml:space="preserve"> (</w:t>
+        <w:t xml:space="preserve"> Robert A. Jackson is Professor of Political Science, Florida State University, 531 Bellamy Building, Florida State University, Tallahassee, FL 32306 (</w:t>
       </w:r>
       <w:hyperlink r:id="rId3">
         <w:r>
@@ -8202,16 +7430,8 @@
         <w:rPr>
           <w:sz w:val="20"/>
         </w:rPr>
-        <w:t xml:space="preserve"> in the model when the actual specification is </w:t>
-      </w:r>
-      <w:proofErr w:type="gramStart"/>
-      <w:r>
-        <w:rPr>
-          <w:sz w:val="20"/>
-        </w:rPr>
-        <w:t>log(</w:t>
-      </w:r>
-      <w:proofErr w:type="gramEnd"/>
+        <w:t xml:space="preserve"> in the model when the actual specification is log(</w:t>
+      </w:r>
       <w:r>
         <w:rPr>
           <w:i/>
@@ -8698,25 +7918,23 @@
           <w:sz w:val="18"/>
           <w:szCs w:val="18"/>
         </w:rPr>
-        <w:t xml:space="preserve">ted by </w:t>
-      </w:r>
-      <w:proofErr w:type="spellStart"/>
+        <w:t>ted by Sekhon and Mebane (1998</w:t>
+      </w:r>
       <w:r>
         <w:rPr>
           <w:rFonts w:asciiTheme="minorHAnsi" w:hAnsiTheme="minorHAnsi"/>
           <w:sz w:val="18"/>
           <w:szCs w:val="18"/>
         </w:rPr>
-        <w:t>Sekhon</w:t>
-      </w:r>
-      <w:proofErr w:type="spellEnd"/>
+        <w:t>) that relies on a combination of genetic adaptation and hill-climbing to efficiently locate the maximum</w:t>
+      </w:r>
       <w:r>
         <w:rPr>
           <w:rFonts w:asciiTheme="minorHAnsi" w:hAnsiTheme="minorHAnsi"/>
           <w:sz w:val="18"/>
           <w:szCs w:val="18"/>
         </w:rPr>
-        <w:t xml:space="preserve"> and Mebane (1998</w:t>
+        <w:t xml:space="preserve"> (Mebane and Sekhon 2011)</w:t>
       </w:r>
       <w:r>
         <w:rPr>
@@ -8724,77 +7942,7 @@
           <w:sz w:val="18"/>
           <w:szCs w:val="18"/>
         </w:rPr>
-        <w:t xml:space="preserve">) that relies on a combination of genetic adaptation and </w:t>
-      </w:r>
-      <w:proofErr w:type="gramStart"/>
-      <w:r>
-        <w:rPr>
-          <w:rFonts w:asciiTheme="minorHAnsi" w:hAnsiTheme="minorHAnsi"/>
-          <w:sz w:val="18"/>
-          <w:szCs w:val="18"/>
-        </w:rPr>
-        <w:t>hill-climbing</w:t>
-      </w:r>
-      <w:proofErr w:type="gramEnd"/>
-      <w:r>
-        <w:rPr>
-          <w:rFonts w:asciiTheme="minorHAnsi" w:hAnsiTheme="minorHAnsi"/>
-          <w:sz w:val="18"/>
-          <w:szCs w:val="18"/>
-        </w:rPr>
-        <w:t xml:space="preserve"> to efficiently locate the maximum</w:t>
-      </w:r>
-      <w:r>
-        <w:rPr>
-          <w:rFonts w:asciiTheme="minorHAnsi" w:hAnsiTheme="minorHAnsi"/>
-          <w:sz w:val="18"/>
-          <w:szCs w:val="18"/>
-        </w:rPr>
-        <w:t xml:space="preserve"> (Mebane and </w:t>
-      </w:r>
-      <w:proofErr w:type="spellStart"/>
-      <w:r>
-        <w:rPr>
-          <w:rFonts w:asciiTheme="minorHAnsi" w:hAnsiTheme="minorHAnsi"/>
-          <w:sz w:val="18"/>
-          <w:szCs w:val="18"/>
-        </w:rPr>
-        <w:t>Sekhon</w:t>
-      </w:r>
-      <w:proofErr w:type="spellEnd"/>
-      <w:r>
-        <w:rPr>
-          <w:rFonts w:asciiTheme="minorHAnsi" w:hAnsiTheme="minorHAnsi"/>
-          <w:sz w:val="18"/>
-          <w:szCs w:val="18"/>
-        </w:rPr>
-        <w:t xml:space="preserve"> 2011)</w:t>
-      </w:r>
-      <w:r>
-        <w:rPr>
-          <w:rFonts w:asciiTheme="minorHAnsi" w:hAnsiTheme="minorHAnsi"/>
-          <w:sz w:val="18"/>
-          <w:szCs w:val="18"/>
-        </w:rPr>
-        <w:t xml:space="preserve">. This approach consistently located the global maximum in several trial examples, but only for a very large population (i.e., computationally prohibitive) of agents. We found that simply starting a standard hill-climbing algorithm at several sets of random starting values consistently located the global maximum. We use ten sets of starting values in the simulation studies and 200 in the empirical illustration. Additionally, partial observability models are prone to problems with separation (i.e., a coefficient with the value of infinity maximizing the likelihood function). To avoid this problem, we use a weakly informative Cauchy prior with scale parameter 2.5, as suggested by </w:t>
-      </w:r>
-      <w:proofErr w:type="spellStart"/>
-      <w:r>
-        <w:rPr>
-          <w:rFonts w:asciiTheme="minorHAnsi" w:hAnsiTheme="minorHAnsi"/>
-          <w:sz w:val="18"/>
-          <w:szCs w:val="18"/>
-        </w:rPr>
-        <w:t>Gelman</w:t>
-      </w:r>
-      <w:proofErr w:type="spellEnd"/>
-      <w:r>
-        <w:rPr>
-          <w:rFonts w:asciiTheme="minorHAnsi" w:hAnsiTheme="minorHAnsi"/>
-          <w:sz w:val="18"/>
-          <w:szCs w:val="18"/>
-        </w:rPr>
-        <w:t xml:space="preserve"> et al. (2008). In general, this prior tends to improve the inferences from the model.</w:t>
+        <w:t>. This approach consistently located the global maximum in several trial examples, but only for a very large population (i.e., computationally prohibitive) of agents. We found that simply starting a standard hill-climbing algorithm at several sets of random starting values consistently located the global maximum. We use ten sets of starting values in the simulation studies and 200 in the empirical illustration. Additionally, partial observability models are prone to problems with separation (i.e., a coefficient with the value of infinity maximizing the likelihood function). To avoid this problem, we use a weakly informative Cauchy prior with scale parameter 2.5, as suggested by Gelman et al. (2008). In general, this prior tends to improve the inferences from the model.</w:t>
       </w:r>
     </w:p>
     <w:p>
@@ -12049,10 +11197,10 @@
   <w:style w:type="paragraph" w:default="1" w:styleId="Normal">
     <w:name w:val="Normal"/>
     <w:qFormat/>
-    <w:rsid w:val="000106CB"/>
+    <w:rsid w:val="00794985"/>
     <w:pPr>
       <w:widowControl/>
-      <w:spacing w:before="60" w:after="60" w:line="360" w:lineRule="auto"/>
+      <w:spacing w:before="120" w:after="120" w:line="360" w:lineRule="auto"/>
       <w:ind w:firstLine="432"/>
       <w:contextualSpacing w:val="0"/>
     </w:pPr>
@@ -12060,6 +11208,7 @@
       <w:rFonts w:asciiTheme="minorHAnsi" w:eastAsiaTheme="minorEastAsia" w:hAnsiTheme="minorHAnsi" w:cstheme="minorBidi"/>
       <w:color w:val="auto"/>
       <w:szCs w:val="24"/>
+      <w:lang w:eastAsia="ja-JP"/>
     </w:rPr>
   </w:style>
   <w:style w:type="paragraph" w:styleId="Heading1">
@@ -12178,7 +11327,7 @@
     <w:uiPriority w:val="1"/>
     <w:semiHidden/>
     <w:unhideWhenUsed/>
-    <w:rsid w:val="002302FE"/>
+    <w:rsid w:val="004F3EED"/>
   </w:style>
   <w:style w:type="table" w:default="1" w:styleId="TableNormal">
     <w:name w:val="Normal Table"/>
@@ -12200,7 +11349,7 @@
     <w:uiPriority w:val="99"/>
     <w:semiHidden/>
     <w:unhideWhenUsed/>
-    <w:rsid w:val="002302FE"/>
+    <w:rsid w:val="004F3EED"/>
   </w:style>
   <w:style w:type="paragraph" w:customStyle="1" w:styleId="Normal1">
     <w:name w:val="Normal1"/>
@@ -12229,7 +11378,6 @@
     <w:qFormat/>
     <w:rsid w:val="001B3BAF"/>
     <w:pPr>
-      <w:spacing w:after="120"/>
       <w:jc w:val="center"/>
     </w:pPr>
     <w:rPr>
@@ -12676,7 +11824,7 @@
     <w:rsid w:val="00DB7CC7"/>
     <w:pPr>
       <w:keepNext/>
-      <w:spacing w:before="240" w:after="120"/>
+      <w:spacing w:before="240"/>
     </w:pPr>
     <w:rPr>
       <w:rFonts w:eastAsia="Arial Unicode MS" w:cs="Arial Unicode MS"/>
@@ -12688,9 +11836,6 @@
     <w:basedOn w:val="Normal"/>
     <w:link w:val="BodyTextChar"/>
     <w:rsid w:val="00DB7CC7"/>
-    <w:pPr>
-      <w:spacing w:after="120"/>
-    </w:pPr>
   </w:style>
   <w:style w:type="character" w:customStyle="1" w:styleId="BodyTextChar">
     <w:name w:val="Body Text Char"/>
@@ -12873,7 +12018,7 @@
     <w:qFormat/>
     <w:rsid w:val="00FA41D8"/>
     <w:pPr>
-      <w:spacing w:after="120" w:line="240" w:lineRule="auto"/>
+      <w:spacing w:line="240" w:lineRule="auto"/>
       <w:ind w:left="720" w:hanging="720"/>
     </w:pPr>
     <w:rPr>
@@ -12916,7 +12061,7 @@
     <w:next w:val="Normal"/>
     <w:rsid w:val="00DB7CC7"/>
     <w:pPr>
-      <w:spacing w:before="240" w:after="120"/>
+      <w:spacing w:before="240"/>
     </w:pPr>
   </w:style>
   <w:style w:type="paragraph" w:styleId="TOC2">
@@ -13079,9 +12224,6 @@
     <w:name w:val="Text Body"/>
     <w:basedOn w:val="Normal"/>
     <w:rsid w:val="00DB7CC7"/>
-    <w:pPr>
-      <w:spacing w:after="120"/>
-    </w:pPr>
     <w:rPr>
       <w:rFonts w:eastAsia="Arial Unicode MS" w:cs="Arial Unicode MS"/>
       <w:lang w:eastAsia="zh-CN" w:bidi="hi-IN"/>
@@ -13140,7 +12282,7 @@
       <w:tabs>
         <w:tab w:val="right" w:leader="dot" w:pos="9972"/>
       </w:tabs>
-      <w:spacing w:before="240" w:after="120"/>
+      <w:spacing w:before="240"/>
     </w:pPr>
     <w:rPr>
       <w:rFonts w:eastAsia="Arial Unicode MS" w:cs="Arial Unicode MS"/>
@@ -13517,10 +12659,10 @@
   <w:style w:type="paragraph" w:default="1" w:styleId="Normal">
     <w:name w:val="Normal"/>
     <w:qFormat/>
-    <w:rsid w:val="000106CB"/>
+    <w:rsid w:val="00794985"/>
     <w:pPr>
       <w:widowControl/>
-      <w:spacing w:before="60" w:after="60" w:line="360" w:lineRule="auto"/>
+      <w:spacing w:before="120" w:after="120" w:line="360" w:lineRule="auto"/>
       <w:ind w:firstLine="432"/>
       <w:contextualSpacing w:val="0"/>
     </w:pPr>
@@ -13528,6 +12670,7 @@
       <w:rFonts w:asciiTheme="minorHAnsi" w:eastAsiaTheme="minorEastAsia" w:hAnsiTheme="minorHAnsi" w:cstheme="minorBidi"/>
       <w:color w:val="auto"/>
       <w:szCs w:val="24"/>
+      <w:lang w:eastAsia="ja-JP"/>
     </w:rPr>
   </w:style>
   <w:style w:type="paragraph" w:styleId="Heading1">
@@ -13646,7 +12789,7 @@
     <w:uiPriority w:val="1"/>
     <w:semiHidden/>
     <w:unhideWhenUsed/>
-    <w:rsid w:val="002302FE"/>
+    <w:rsid w:val="004F3EED"/>
   </w:style>
   <w:style w:type="table" w:default="1" w:styleId="TableNormal">
     <w:name w:val="Normal Table"/>
@@ -13668,7 +12811,7 @@
     <w:uiPriority w:val="99"/>
     <w:semiHidden/>
     <w:unhideWhenUsed/>
-    <w:rsid w:val="002302FE"/>
+    <w:rsid w:val="004F3EED"/>
   </w:style>
   <w:style w:type="paragraph" w:customStyle="1" w:styleId="Normal1">
     <w:name w:val="Normal1"/>
@@ -13697,7 +12840,6 @@
     <w:qFormat/>
     <w:rsid w:val="001B3BAF"/>
     <w:pPr>
-      <w:spacing w:after="120"/>
       <w:jc w:val="center"/>
     </w:pPr>
     <w:rPr>
@@ -14144,7 +13286,7 @@
     <w:rsid w:val="00DB7CC7"/>
     <w:pPr>
       <w:keepNext/>
-      <w:spacing w:before="240" w:after="120"/>
+      <w:spacing w:before="240"/>
     </w:pPr>
     <w:rPr>
       <w:rFonts w:eastAsia="Arial Unicode MS" w:cs="Arial Unicode MS"/>
@@ -14156,9 +13298,6 @@
     <w:basedOn w:val="Normal"/>
     <w:link w:val="BodyTextChar"/>
     <w:rsid w:val="00DB7CC7"/>
-    <w:pPr>
-      <w:spacing w:after="120"/>
-    </w:pPr>
   </w:style>
   <w:style w:type="character" w:customStyle="1" w:styleId="BodyTextChar">
     <w:name w:val="Body Text Char"/>
@@ -14341,7 +13480,7 @@
     <w:qFormat/>
     <w:rsid w:val="00FA41D8"/>
     <w:pPr>
-      <w:spacing w:after="120" w:line="240" w:lineRule="auto"/>
+      <w:spacing w:line="240" w:lineRule="auto"/>
       <w:ind w:left="720" w:hanging="720"/>
     </w:pPr>
     <w:rPr>
@@ -14384,7 +13523,7 @@
     <w:next w:val="Normal"/>
     <w:rsid w:val="00DB7CC7"/>
     <w:pPr>
-      <w:spacing w:before="240" w:after="120"/>
+      <w:spacing w:before="240"/>
     </w:pPr>
   </w:style>
   <w:style w:type="paragraph" w:styleId="TOC2">
@@ -14547,9 +13686,6 @@
     <w:name w:val="Text Body"/>
     <w:basedOn w:val="Normal"/>
     <w:rsid w:val="00DB7CC7"/>
-    <w:pPr>
-      <w:spacing w:after="120"/>
-    </w:pPr>
     <w:rPr>
       <w:rFonts w:eastAsia="Arial Unicode MS" w:cs="Arial Unicode MS"/>
       <w:lang w:eastAsia="zh-CN" w:bidi="hi-IN"/>
@@ -14608,7 +13744,7 @@
       <w:tabs>
         <w:tab w:val="right" w:leader="dot" w:pos="9972"/>
       </w:tabs>
-      <w:spacing w:before="240" w:after="120"/>
+      <w:spacing w:before="240"/>
     </w:pPr>
     <w:rPr>
       <w:rFonts w:eastAsia="Arial Unicode MS" w:cs="Arial Unicode MS"/>
@@ -15135,7 +14271,7 @@
 </file>
 
 <file path=customXml/itemProps1.xml><?xml version="1.0" encoding="utf-8"?>
-<ds:datastoreItem xmlns:ds="http://schemas.openxmlformats.org/officeDocument/2006/customXml" ds:itemID="{473E378E-9ADD-704C-B3DF-6C315B3EED8E}">
+<ds:datastoreItem xmlns:ds="http://schemas.openxmlformats.org/officeDocument/2006/customXml" ds:itemID="{9DBD50C9-D33C-2444-918B-EF8D335F0ED1}">
   <ds:schemaRefs>
     <ds:schemaRef ds:uri="http://schemas.openxmlformats.org/officeDocument/2006/bibliography"/>
   </ds:schemaRefs>

</xml_diff>